<commit_message>
Update 'Patch XOBW*1.0*4 Security Configuration Guide' in 'HealtheVet/HealtheVet Web Services Client (HWSC)/1.0/'
</commit_message>
<xml_diff>
--- a/HealtheVet/HealtheVet Web Services Client (HWSC)/1.0/Patch XOBW%2A1.0%2A4 Security Configuration Guide/xobw_1_0_p4_scg.docx
+++ b/HealtheVet/HealtheVet Web Services Client (HWSC)/1.0/Patch XOBW%2A1.0%2A4 Security Configuration Guide/xobw_1_0_p4_scg.docx
@@ -27,6 +27,7 @@
           <w:rFonts w:eastAsia="Arial"/>
         </w:rPr>
       </w:pPr>
+      <w:bookmarkStart w:id="0" w:name="_GoBack"/>
       <w:r>
         <w:rPr>
           <w:rFonts w:eastAsia="Arial"/>
@@ -39,6 +40,7 @@
         </w:rPr>
         <w:t xml:space="preserve"> Guide</w:t>
       </w:r>
+      <w:bookmarkEnd w:id="0"/>
     </w:p>
     <w:p>
       <w:pPr>
@@ -182,12 +184,12 @@
       <w:pPr>
         <w:pStyle w:val="HeadingFront-BackMatter"/>
       </w:pPr>
-      <w:bookmarkStart w:id="0" w:name="_Toc455656205"/>
+      <w:bookmarkStart w:id="1" w:name="_Toc455656205"/>
       <w:r>
         <w:lastRenderedPageBreak/>
         <w:t>Revision History</w:t>
       </w:r>
-      <w:bookmarkEnd w:id="0"/>
+      <w:bookmarkEnd w:id="1"/>
     </w:p>
     <w:tbl>
       <w:tblPr>
@@ -225,8 +227,8 @@
             <w:pPr>
               <w:pStyle w:val="TableHeading"/>
             </w:pPr>
-            <w:bookmarkStart w:id="1" w:name="COL001_TBL001"/>
-            <w:bookmarkEnd w:id="1"/>
+            <w:bookmarkStart w:id="2" w:name="COL001_TBL001"/>
+            <w:bookmarkEnd w:id="2"/>
             <w:r>
               <w:t>Date</w:t>
             </w:r>
@@ -3541,12 +3543,12 @@
       <w:pPr>
         <w:pStyle w:val="HeadingFront-BackMatter"/>
       </w:pPr>
-      <w:bookmarkStart w:id="2" w:name="_Toc455656206"/>
+      <w:bookmarkStart w:id="3" w:name="_Toc455656206"/>
       <w:r>
         <w:lastRenderedPageBreak/>
         <w:t>List of Figures</w:t>
       </w:r>
-      <w:bookmarkEnd w:id="2"/>
+      <w:bookmarkEnd w:id="3"/>
     </w:p>
     <w:p>
       <w:pPr>
@@ -4729,50 +4731,49 @@
       <w:pPr>
         <w:pStyle w:val="HeadingFront-BackMatter"/>
       </w:pPr>
-      <w:bookmarkStart w:id="3" w:name="_Toc453151200"/>
-      <w:bookmarkStart w:id="4" w:name="_Toc455656207"/>
-      <w:bookmarkStart w:id="5" w:name="orientation"/>
+      <w:bookmarkStart w:id="4" w:name="_Toc453151200"/>
+      <w:bookmarkStart w:id="5" w:name="_Toc455656207"/>
+      <w:bookmarkStart w:id="6" w:name="orientation"/>
       <w:r>
         <w:lastRenderedPageBreak/>
         <w:t>Orientation</w:t>
       </w:r>
-      <w:bookmarkEnd w:id="3"/>
       <w:bookmarkEnd w:id="4"/>
       <w:bookmarkEnd w:id="5"/>
+      <w:bookmarkEnd w:id="6"/>
     </w:p>
     <w:p>
       <w:pPr>
         <w:pStyle w:val="AltHeading2"/>
       </w:pPr>
-      <w:bookmarkStart w:id="6" w:name="_Toc336755501"/>
-      <w:bookmarkStart w:id="7" w:name="_Toc336755634"/>
-      <w:bookmarkStart w:id="8" w:name="_Toc336755787"/>
-      <w:bookmarkStart w:id="9" w:name="_Toc336756084"/>
-      <w:bookmarkStart w:id="10" w:name="_Toc336756187"/>
-      <w:bookmarkStart w:id="11" w:name="_Toc336760251"/>
-      <w:bookmarkStart w:id="12" w:name="_Toc336940172"/>
-      <w:bookmarkStart w:id="13" w:name="_Toc337531822"/>
-      <w:bookmarkStart w:id="14" w:name="_Toc337542598"/>
-      <w:bookmarkStart w:id="15" w:name="_Toc337626310"/>
-      <w:bookmarkStart w:id="16" w:name="_Toc337626513"/>
-      <w:bookmarkStart w:id="17" w:name="_Toc337966589"/>
-      <w:bookmarkStart w:id="18" w:name="_Toc338036333"/>
-      <w:bookmarkStart w:id="19" w:name="_Toc338036629"/>
-      <w:bookmarkStart w:id="20" w:name="_Toc338036784"/>
-      <w:bookmarkStart w:id="21" w:name="_Toc338129956"/>
-      <w:bookmarkStart w:id="22" w:name="_Toc338740693"/>
-      <w:bookmarkStart w:id="23" w:name="_Toc338834078"/>
-      <w:bookmarkStart w:id="24" w:name="_Toc339260909"/>
-      <w:bookmarkStart w:id="25" w:name="_Toc339260978"/>
-      <w:bookmarkStart w:id="26" w:name="_Toc339418576"/>
-      <w:bookmarkStart w:id="27" w:name="_Toc339707965"/>
-      <w:bookmarkStart w:id="28" w:name="_Toc339783046"/>
-      <w:bookmarkStart w:id="29" w:name="_Toc345918859"/>
-      <w:bookmarkStart w:id="30" w:name="how_to_use_this_manual"/>
+      <w:bookmarkStart w:id="7" w:name="_Toc336755501"/>
+      <w:bookmarkStart w:id="8" w:name="_Toc336755634"/>
+      <w:bookmarkStart w:id="9" w:name="_Toc336755787"/>
+      <w:bookmarkStart w:id="10" w:name="_Toc336756084"/>
+      <w:bookmarkStart w:id="11" w:name="_Toc336756187"/>
+      <w:bookmarkStart w:id="12" w:name="_Toc336760251"/>
+      <w:bookmarkStart w:id="13" w:name="_Toc336940172"/>
+      <w:bookmarkStart w:id="14" w:name="_Toc337531822"/>
+      <w:bookmarkStart w:id="15" w:name="_Toc337542598"/>
+      <w:bookmarkStart w:id="16" w:name="_Toc337626310"/>
+      <w:bookmarkStart w:id="17" w:name="_Toc337626513"/>
+      <w:bookmarkStart w:id="18" w:name="_Toc337966589"/>
+      <w:bookmarkStart w:id="19" w:name="_Toc338036333"/>
+      <w:bookmarkStart w:id="20" w:name="_Toc338036629"/>
+      <w:bookmarkStart w:id="21" w:name="_Toc338036784"/>
+      <w:bookmarkStart w:id="22" w:name="_Toc338129956"/>
+      <w:bookmarkStart w:id="23" w:name="_Toc338740693"/>
+      <w:bookmarkStart w:id="24" w:name="_Toc338834078"/>
+      <w:bookmarkStart w:id="25" w:name="_Toc339260909"/>
+      <w:bookmarkStart w:id="26" w:name="_Toc339260978"/>
+      <w:bookmarkStart w:id="27" w:name="_Toc339418576"/>
+      <w:bookmarkStart w:id="28" w:name="_Toc339707965"/>
+      <w:bookmarkStart w:id="29" w:name="_Toc339783046"/>
+      <w:bookmarkStart w:id="30" w:name="_Toc345918859"/>
+      <w:bookmarkStart w:id="31" w:name="how_to_use_this_manual"/>
       <w:r>
         <w:t xml:space="preserve">How to Use this </w:t>
       </w:r>
-      <w:bookmarkEnd w:id="6"/>
       <w:bookmarkEnd w:id="7"/>
       <w:bookmarkEnd w:id="8"/>
       <w:bookmarkEnd w:id="9"/>
@@ -4796,10 +4797,11 @@
       <w:bookmarkEnd w:id="27"/>
       <w:bookmarkEnd w:id="28"/>
       <w:bookmarkEnd w:id="29"/>
+      <w:bookmarkEnd w:id="30"/>
       <w:r>
         <w:t>Manual</w:t>
       </w:r>
-      <w:bookmarkEnd w:id="30"/>
+      <w:bookmarkEnd w:id="31"/>
     </w:p>
     <w:p>
       <w:pPr>
@@ -4893,11 +4895,11 @@
       <w:pPr>
         <w:pStyle w:val="AltHeading2"/>
       </w:pPr>
-      <w:bookmarkStart w:id="31" w:name="intended_audience"/>
+      <w:bookmarkStart w:id="32" w:name="intended_audience"/>
       <w:r>
         <w:t>Intended Audience</w:t>
       </w:r>
-      <w:bookmarkEnd w:id="31"/>
+      <w:bookmarkEnd w:id="32"/>
     </w:p>
     <w:p>
       <w:pPr>
@@ -4959,21 +4961,21 @@
       <w:pPr>
         <w:pStyle w:val="AltHeading2"/>
       </w:pPr>
-      <w:bookmarkStart w:id="32" w:name="disclaimers"/>
+      <w:bookmarkStart w:id="33" w:name="disclaimers"/>
       <w:r>
         <w:t>Disclaimers</w:t>
       </w:r>
-      <w:bookmarkEnd w:id="32"/>
+      <w:bookmarkEnd w:id="33"/>
     </w:p>
     <w:p>
       <w:pPr>
         <w:pStyle w:val="AltHeading3"/>
       </w:pPr>
-      <w:bookmarkStart w:id="33" w:name="software_disclaimer"/>
+      <w:bookmarkStart w:id="34" w:name="software_disclaimer"/>
       <w:r>
         <w:t>Software Disclaimer</w:t>
       </w:r>
-      <w:bookmarkEnd w:id="33"/>
+      <w:bookmarkEnd w:id="34"/>
     </w:p>
     <w:p>
       <w:pPr>
@@ -5016,11 +5018,11 @@
       <w:pPr>
         <w:pStyle w:val="AltHeading3"/>
       </w:pPr>
-      <w:bookmarkStart w:id="34" w:name="documentation_disclaimer"/>
+      <w:bookmarkStart w:id="35" w:name="documentation_disclaimer"/>
       <w:r>
         <w:t>Documentation Disclaimer</w:t>
       </w:r>
-      <w:bookmarkEnd w:id="34"/>
+      <w:bookmarkEnd w:id="35"/>
     </w:p>
     <w:p>
       <w:pPr>
@@ -5189,12 +5191,12 @@
       <w:pPr>
         <w:pStyle w:val="AltHeading2"/>
       </w:pPr>
-      <w:bookmarkStart w:id="35" w:name="documentation_conventions"/>
+      <w:bookmarkStart w:id="36" w:name="documentation_conventions"/>
       <w:r>
         <w:lastRenderedPageBreak/>
         <w:t>Documentation Conventions</w:t>
       </w:r>
-      <w:bookmarkEnd w:id="35"/>
+      <w:bookmarkEnd w:id="36"/>
     </w:p>
     <w:p>
       <w:pPr>
@@ -5294,42 +5296,29 @@
       <w:pPr>
         <w:pStyle w:val="Caption"/>
       </w:pPr>
-      <w:bookmarkStart w:id="36" w:name="_Ref431821080"/>
-      <w:bookmarkStart w:id="37" w:name="_Toc433121293"/>
-      <w:bookmarkStart w:id="38" w:name="_Toc453151241"/>
+      <w:bookmarkStart w:id="37" w:name="_Ref431821080"/>
+      <w:bookmarkStart w:id="38" w:name="_Toc433121293"/>
+      <w:bookmarkStart w:id="39" w:name="_Toc453151241"/>
       <w:r>
         <w:t xml:space="preserve">Table </w:t>
       </w:r>
-      <w:r>
-        <w:fldChar w:fldCharType="begin"/>
-      </w:r>
-      <w:r>
-        <w:instrText xml:space="preserve"> SEQ Table \* ARABIC </w:instrText>
-      </w:r>
-      <w:r>
-        <w:fldChar w:fldCharType="separate"/>
-      </w:r>
-      <w:r>
-        <w:rPr>
-          <w:noProof/>
-        </w:rPr>
-        <w:t>1</w:t>
-      </w:r>
-      <w:r>
-        <w:rPr>
-          <w:noProof/>
-        </w:rPr>
-        <w:fldChar w:fldCharType="end"/>
-      </w:r>
-      <w:bookmarkEnd w:id="36"/>
+      <w:fldSimple w:instr=" SEQ Table \* ARABIC ">
+        <w:r>
+          <w:rPr>
+            <w:noProof/>
+          </w:rPr>
+          <w:t>1</w:t>
+        </w:r>
+      </w:fldSimple>
+      <w:bookmarkEnd w:id="37"/>
       <w:r>
         <w:t>:</w:t>
       </w:r>
       <w:r>
         <w:t xml:space="preserve"> Documentation symbol descriptions</w:t>
       </w:r>
-      <w:bookmarkEnd w:id="37"/>
       <w:bookmarkEnd w:id="38"/>
+      <w:bookmarkEnd w:id="39"/>
     </w:p>
     <w:tbl>
       <w:tblPr>
@@ -5367,8 +5356,8 @@
             <w:pPr>
               <w:pStyle w:val="TableHeading"/>
             </w:pPr>
-            <w:bookmarkStart w:id="39" w:name="COL001_TBL002"/>
-            <w:bookmarkEnd w:id="39"/>
+            <w:bookmarkStart w:id="40" w:name="COL001_TBL002"/>
+            <w:bookmarkEnd w:id="40"/>
             <w:r>
               <w:t>Symbol</w:t>
             </w:r>
@@ -6081,23 +6070,23 @@
       <w:pPr>
         <w:pStyle w:val="AltHeading2"/>
       </w:pPr>
-      <w:bookmarkStart w:id="40" w:name="_Toc397138030"/>
-      <w:bookmarkStart w:id="41" w:name="_Toc485620882"/>
-      <w:bookmarkStart w:id="42" w:name="_Toc4315558"/>
-      <w:bookmarkStart w:id="43" w:name="_Toc8096545"/>
-      <w:bookmarkStart w:id="44" w:name="_Toc15257683"/>
-      <w:bookmarkStart w:id="45" w:name="_Toc18284795"/>
-      <w:bookmarkStart w:id="46" w:name="Obtain_Technical_Information_Online"/>
+      <w:bookmarkStart w:id="41" w:name="_Toc397138030"/>
+      <w:bookmarkStart w:id="42" w:name="_Toc485620882"/>
+      <w:bookmarkStart w:id="43" w:name="_Toc4315558"/>
+      <w:bookmarkStart w:id="44" w:name="_Toc8096545"/>
+      <w:bookmarkStart w:id="45" w:name="_Toc15257683"/>
+      <w:bookmarkStart w:id="46" w:name="_Toc18284795"/>
+      <w:bookmarkStart w:id="47" w:name="Obtain_Technical_Information_Online"/>
       <w:r>
         <w:t>How to Obtain Technical Information Online</w:t>
       </w:r>
-      <w:bookmarkEnd w:id="40"/>
       <w:bookmarkEnd w:id="41"/>
       <w:bookmarkEnd w:id="42"/>
       <w:bookmarkEnd w:id="43"/>
       <w:bookmarkEnd w:id="44"/>
       <w:bookmarkEnd w:id="45"/>
       <w:bookmarkEnd w:id="46"/>
+      <w:bookmarkEnd w:id="47"/>
     </w:p>
     <w:p>
       <w:pPr>
@@ -6203,11 +6192,11 @@
       <w:pPr>
         <w:pStyle w:val="AltHeading3"/>
       </w:pPr>
-      <w:bookmarkStart w:id="47" w:name="Help_at_Prompts"/>
+      <w:bookmarkStart w:id="48" w:name="Help_at_Prompts"/>
       <w:r>
         <w:t>Help at Prompts</w:t>
       </w:r>
-      <w:bookmarkEnd w:id="47"/>
+      <w:bookmarkEnd w:id="48"/>
     </w:p>
     <w:p>
       <w:pPr>
@@ -6287,11 +6276,11 @@
       <w:pPr>
         <w:pStyle w:val="AltHeading3"/>
       </w:pPr>
-      <w:bookmarkStart w:id="48" w:name="Obtaining_Data_Dictionary_Listings"/>
+      <w:bookmarkStart w:id="49" w:name="Obtaining_Data_Dictionary_Listings"/>
       <w:r>
         <w:t>Obtaining Data Dictionary Listings</w:t>
       </w:r>
-      <w:bookmarkEnd w:id="48"/>
+      <w:bookmarkEnd w:id="49"/>
     </w:p>
     <w:p>
       <w:pPr>
@@ -6463,11 +6452,11 @@
       <w:pPr>
         <w:pStyle w:val="AltHeading2"/>
       </w:pPr>
-      <w:bookmarkStart w:id="49" w:name="Assumptions_about_the_Reader"/>
+      <w:bookmarkStart w:id="50" w:name="Assumptions_about_the_Reader"/>
       <w:r>
         <w:t>Assumptions</w:t>
       </w:r>
-      <w:bookmarkEnd w:id="49"/>
+      <w:bookmarkEnd w:id="50"/>
     </w:p>
     <w:p>
       <w:pPr>
@@ -6555,27 +6544,27 @@
       <w:pPr>
         <w:pStyle w:val="AltHeading2"/>
       </w:pPr>
-      <w:bookmarkStart w:id="50" w:name="_Toc397138035"/>
-      <w:bookmarkStart w:id="51" w:name="_Toc485620884"/>
-      <w:bookmarkStart w:id="52" w:name="_Toc4315560"/>
-      <w:bookmarkStart w:id="53" w:name="_Toc8096547"/>
-      <w:bookmarkStart w:id="54" w:name="_Toc15257685"/>
-      <w:bookmarkStart w:id="55" w:name="_Toc18284796"/>
-      <w:bookmarkStart w:id="56" w:name="Reference_Materials"/>
+      <w:bookmarkStart w:id="51" w:name="_Toc397138035"/>
+      <w:bookmarkStart w:id="52" w:name="_Toc485620884"/>
+      <w:bookmarkStart w:id="53" w:name="_Toc4315560"/>
+      <w:bookmarkStart w:id="54" w:name="_Toc8096547"/>
+      <w:bookmarkStart w:id="55" w:name="_Toc15257685"/>
+      <w:bookmarkStart w:id="56" w:name="_Toc18284796"/>
+      <w:bookmarkStart w:id="57" w:name="Reference_Materials"/>
       <w:r>
         <w:lastRenderedPageBreak/>
         <w:t>Reference</w:t>
       </w:r>
-      <w:bookmarkEnd w:id="50"/>
       <w:bookmarkEnd w:id="51"/>
+      <w:bookmarkEnd w:id="52"/>
       <w:r>
         <w:t xml:space="preserve"> Materials</w:t>
       </w:r>
-      <w:bookmarkEnd w:id="52"/>
       <w:bookmarkEnd w:id="53"/>
       <w:bookmarkEnd w:id="54"/>
       <w:bookmarkEnd w:id="55"/>
       <w:bookmarkEnd w:id="56"/>
+      <w:bookmarkEnd w:id="57"/>
     </w:p>
     <w:p>
       <w:pPr>
@@ -6726,15 +6715,7 @@
         <w:rPr>
           <w:i/>
         </w:rPr>
-        <w:t xml:space="preserve"> Management Gui</w:t>
-      </w:r>
-      <w:bookmarkStart w:id="57" w:name="_GoBack"/>
-      <w:bookmarkEnd w:id="57"/>
-      <w:r>
-        <w:rPr>
-          <w:i/>
-        </w:rPr>
-        <w:t>de</w:t>
+        <w:t xml:space="preserve"> Management Guide</w:t>
       </w:r>
     </w:p>
     <w:p>
@@ -7514,27 +7495,14 @@
       <w:r>
         <w:t xml:space="preserve">Figure </w:t>
       </w:r>
-      <w:r>
-        <w:fldChar w:fldCharType="begin"/>
-      </w:r>
-      <w:r>
-        <w:instrText xml:space="preserve"> SEQ Figure \* ARABIC </w:instrText>
-      </w:r>
-      <w:r>
-        <w:fldChar w:fldCharType="separate"/>
-      </w:r>
-      <w:r>
-        <w:rPr>
-          <w:noProof/>
-        </w:rPr>
-        <w:t>1</w:t>
-      </w:r>
-      <w:r>
-        <w:rPr>
-          <w:noProof/>
-        </w:rPr>
-        <w:fldChar w:fldCharType="end"/>
-      </w:r>
+      <w:fldSimple w:instr=" SEQ Figure \* ARABIC ">
+        <w:r>
+          <w:rPr>
+            <w:noProof/>
+          </w:rPr>
+          <w:t>1</w:t>
+        </w:r>
+      </w:fldSimple>
       <w:bookmarkEnd w:id="61"/>
       <w:r>
         <w:t xml:space="preserve">: </w:t>
@@ -7819,27 +7787,14 @@
       <w:r>
         <w:t xml:space="preserve">Figure </w:t>
       </w:r>
-      <w:r>
-        <w:fldChar w:fldCharType="begin"/>
-      </w:r>
-      <w:r>
-        <w:instrText xml:space="preserve"> SEQ Figure \* ARABIC </w:instrText>
-      </w:r>
-      <w:r>
-        <w:fldChar w:fldCharType="separate"/>
-      </w:r>
-      <w:r>
-        <w:rPr>
-          <w:noProof/>
-        </w:rPr>
-        <w:t>2</w:t>
-      </w:r>
-      <w:r>
-        <w:rPr>
-          <w:noProof/>
-        </w:rPr>
-        <w:fldChar w:fldCharType="end"/>
-      </w:r>
+      <w:fldSimple w:instr=" SEQ Figure \* ARABIC ">
+        <w:r>
+          <w:rPr>
+            <w:noProof/>
+          </w:rPr>
+          <w:t>2</w:t>
+        </w:r>
+      </w:fldSimple>
       <w:bookmarkEnd w:id="64"/>
       <w:r>
         <w:t>: HWSC and with HTTPS Connection—Proposed Functionality</w:t>
@@ -9724,27 +9679,14 @@
       <w:r>
         <w:t xml:space="preserve">Figure </w:t>
       </w:r>
-      <w:r>
-        <w:fldChar w:fldCharType="begin"/>
-      </w:r>
-      <w:r>
-        <w:instrText xml:space="preserve"> SEQ Figure \* ARABIC </w:instrText>
-      </w:r>
-      <w:r>
-        <w:fldChar w:fldCharType="separate"/>
-      </w:r>
-      <w:r>
-        <w:rPr>
-          <w:noProof/>
-        </w:rPr>
-        <w:t>3</w:t>
-      </w:r>
-      <w:r>
-        <w:rPr>
-          <w:noProof/>
-        </w:rPr>
-        <w:fldChar w:fldCharType="end"/>
-      </w:r>
+      <w:fldSimple w:instr=" SEQ Figure \* ARABIC ">
+        <w:r>
+          <w:rPr>
+            <w:noProof/>
+          </w:rPr>
+          <w:t>3</w:t>
+        </w:r>
+      </w:fldSimple>
       <w:r>
         <w:t xml:space="preserve">: </w:t>
       </w:r>
@@ -9962,27 +9904,14 @@
       <w:r>
         <w:t xml:space="preserve">Figure </w:t>
       </w:r>
-      <w:r>
-        <w:fldChar w:fldCharType="begin"/>
-      </w:r>
-      <w:r>
-        <w:instrText xml:space="preserve"> SEQ Figure \* ARABIC </w:instrText>
-      </w:r>
-      <w:r>
-        <w:fldChar w:fldCharType="separate"/>
-      </w:r>
-      <w:r>
-        <w:rPr>
-          <w:noProof/>
-        </w:rPr>
-        <w:t>4</w:t>
-      </w:r>
-      <w:r>
-        <w:rPr>
-          <w:noProof/>
-        </w:rPr>
-        <w:fldChar w:fldCharType="end"/>
-      </w:r>
+      <w:fldSimple w:instr=" SEQ Figure \* ARABIC ">
+        <w:r>
+          <w:rPr>
+            <w:noProof/>
+          </w:rPr>
+          <w:t>4</w:t>
+        </w:r>
+      </w:fldSimple>
       <w:r>
         <w:t xml:space="preserve">: </w:t>
       </w:r>
@@ -10183,27 +10112,14 @@
       <w:r>
         <w:t xml:space="preserve">Figure </w:t>
       </w:r>
-      <w:r>
-        <w:fldChar w:fldCharType="begin"/>
-      </w:r>
-      <w:r>
-        <w:instrText xml:space="preserve"> SEQ Figure \* ARABIC </w:instrText>
-      </w:r>
-      <w:r>
-        <w:fldChar w:fldCharType="separate"/>
-      </w:r>
-      <w:r>
-        <w:rPr>
-          <w:noProof/>
-        </w:rPr>
-        <w:t>5</w:t>
-      </w:r>
-      <w:r>
-        <w:rPr>
-          <w:noProof/>
-        </w:rPr>
-        <w:fldChar w:fldCharType="end"/>
-      </w:r>
+      <w:fldSimple w:instr=" SEQ Figure \* ARABIC ">
+        <w:r>
+          <w:rPr>
+            <w:noProof/>
+          </w:rPr>
+          <w:t>5</w:t>
+        </w:r>
+      </w:fldSimple>
       <w:r>
         <w:t xml:space="preserve">: </w:t>
       </w:r>
@@ -10312,27 +10228,14 @@
       <w:r>
         <w:t xml:space="preserve">Figure </w:t>
       </w:r>
-      <w:r>
-        <w:fldChar w:fldCharType="begin"/>
-      </w:r>
-      <w:r>
-        <w:instrText xml:space="preserve"> SEQ Figure \* ARABIC </w:instrText>
-      </w:r>
-      <w:r>
-        <w:fldChar w:fldCharType="separate"/>
-      </w:r>
-      <w:r>
-        <w:rPr>
-          <w:noProof/>
-        </w:rPr>
-        <w:t>6</w:t>
-      </w:r>
-      <w:r>
-        <w:rPr>
-          <w:noProof/>
-        </w:rPr>
-        <w:fldChar w:fldCharType="end"/>
-      </w:r>
+      <w:fldSimple w:instr=" SEQ Figure \* ARABIC ">
+        <w:r>
+          <w:rPr>
+            <w:noProof/>
+          </w:rPr>
+          <w:t>6</w:t>
+        </w:r>
+      </w:fldSimple>
       <w:r>
         <w:t>:</w:t>
       </w:r>
@@ -10430,27 +10333,14 @@
       <w:r>
         <w:t xml:space="preserve">Figure </w:t>
       </w:r>
-      <w:r>
-        <w:fldChar w:fldCharType="begin"/>
-      </w:r>
-      <w:r>
-        <w:instrText xml:space="preserve"> SEQ Figure \* ARABIC </w:instrText>
-      </w:r>
-      <w:r>
-        <w:fldChar w:fldCharType="separate"/>
-      </w:r>
-      <w:r>
-        <w:rPr>
-          <w:noProof/>
-        </w:rPr>
-        <w:t>7</w:t>
-      </w:r>
-      <w:r>
-        <w:rPr>
-          <w:noProof/>
-        </w:rPr>
-        <w:fldChar w:fldCharType="end"/>
-      </w:r>
+      <w:fldSimple w:instr=" SEQ Figure \* ARABIC ">
+        <w:r>
+          <w:rPr>
+            <w:noProof/>
+          </w:rPr>
+          <w:t>7</w:t>
+        </w:r>
+      </w:fldSimple>
       <w:r>
         <w:t xml:space="preserve">: </w:t>
       </w:r>
@@ -11414,27 +11304,14 @@
       <w:r>
         <w:t xml:space="preserve">Figure </w:t>
       </w:r>
-      <w:r>
-        <w:fldChar w:fldCharType="begin"/>
-      </w:r>
-      <w:r>
-        <w:instrText xml:space="preserve"> SEQ Figure \* ARABIC </w:instrText>
-      </w:r>
-      <w:r>
-        <w:fldChar w:fldCharType="separate"/>
-      </w:r>
-      <w:r>
-        <w:rPr>
-          <w:noProof/>
-        </w:rPr>
-        <w:t>8</w:t>
-      </w:r>
-      <w:r>
-        <w:rPr>
-          <w:noProof/>
-        </w:rPr>
-        <w:fldChar w:fldCharType="end"/>
-      </w:r>
+      <w:fldSimple w:instr=" SEQ Figure \* ARABIC ">
+        <w:r>
+          <w:rPr>
+            <w:noProof/>
+          </w:rPr>
+          <w:t>8</w:t>
+        </w:r>
+      </w:fldSimple>
       <w:bookmarkEnd w:id="103"/>
       <w:r>
         <w:t xml:space="preserve">: </w:t>
@@ -11629,27 +11506,14 @@
       <w:r>
         <w:t xml:space="preserve">Figure </w:t>
       </w:r>
-      <w:r>
-        <w:fldChar w:fldCharType="begin"/>
-      </w:r>
-      <w:r>
-        <w:instrText xml:space="preserve"> SEQ Figure \* ARABIC </w:instrText>
-      </w:r>
-      <w:r>
-        <w:fldChar w:fldCharType="separate"/>
-      </w:r>
-      <w:r>
-        <w:rPr>
-          <w:noProof/>
-        </w:rPr>
-        <w:t>9</w:t>
-      </w:r>
-      <w:r>
-        <w:rPr>
-          <w:noProof/>
-        </w:rPr>
-        <w:fldChar w:fldCharType="end"/>
-      </w:r>
+      <w:fldSimple w:instr=" SEQ Figure \* ARABIC ">
+        <w:r>
+          <w:rPr>
+            <w:noProof/>
+          </w:rPr>
+          <w:t>9</w:t>
+        </w:r>
+      </w:fldSimple>
       <w:r>
         <w:t xml:space="preserve">: </w:t>
       </w:r>
@@ -12068,30 +11932,14 @@
       <w:r>
         <w:t xml:space="preserve">Figure </w:t>
       </w:r>
-      <w:r>
-        <w:fldChar w:fldCharType="begin"/>
-      </w:r>
-      <w:r>
-        <w:instrText xml:space="preserve"> SEQ Figure \* </w:instrText>
-      </w:r>
-      <w:r>
-        <w:instrText xml:space="preserve">ARABIC </w:instrText>
-      </w:r>
-      <w:r>
-        <w:fldChar w:fldCharType="separate"/>
-      </w:r>
-      <w:r>
-        <w:rPr>
-          <w:noProof/>
-        </w:rPr>
-        <w:t>10</w:t>
-      </w:r>
-      <w:r>
-        <w:rPr>
-          <w:noProof/>
-        </w:rPr>
-        <w:fldChar w:fldCharType="end"/>
-      </w:r>
+      <w:fldSimple w:instr=" SEQ Figure \* ARABIC ">
+        <w:r>
+          <w:rPr>
+            <w:noProof/>
+          </w:rPr>
+          <w:t>10</w:t>
+        </w:r>
+      </w:fldSimple>
       <w:r>
         <w:t xml:space="preserve">: </w:t>
       </w:r>
@@ -13498,27 +13346,14 @@
       <w:r>
         <w:t xml:space="preserve">Figure </w:t>
       </w:r>
-      <w:r>
-        <w:fldChar w:fldCharType="begin"/>
-      </w:r>
-      <w:r>
-        <w:instrText xml:space="preserve"> SEQ Figure \* ARABIC </w:instrText>
-      </w:r>
-      <w:r>
-        <w:fldChar w:fldCharType="separate"/>
-      </w:r>
-      <w:r>
-        <w:rPr>
-          <w:noProof/>
-        </w:rPr>
-        <w:t>11</w:t>
-      </w:r>
-      <w:r>
-        <w:rPr>
-          <w:noProof/>
-        </w:rPr>
-        <w:fldChar w:fldCharType="end"/>
-      </w:r>
+      <w:fldSimple w:instr=" SEQ Figure \* ARABIC ">
+        <w:r>
+          <w:rPr>
+            <w:noProof/>
+          </w:rPr>
+          <w:t>11</w:t>
+        </w:r>
+      </w:fldSimple>
       <w:bookmarkEnd w:id="126"/>
       <w:r>
         <w:t xml:space="preserve">: </w:t>
@@ -13714,27 +13549,14 @@
       <w:r>
         <w:t xml:space="preserve">Figure </w:t>
       </w:r>
-      <w:r>
-        <w:fldChar w:fldCharType="begin"/>
-      </w:r>
-      <w:r>
-        <w:instrText xml:space="preserve"> SEQ Figure \* ARABIC </w:instrText>
-      </w:r>
-      <w:r>
-        <w:fldChar w:fldCharType="separate"/>
-      </w:r>
-      <w:r>
-        <w:rPr>
-          <w:noProof/>
-        </w:rPr>
-        <w:t>12</w:t>
-      </w:r>
-      <w:r>
-        <w:rPr>
-          <w:noProof/>
-        </w:rPr>
-        <w:fldChar w:fldCharType="end"/>
-      </w:r>
+      <w:fldSimple w:instr=" SEQ Figure \* ARABIC ">
+        <w:r>
+          <w:rPr>
+            <w:noProof/>
+          </w:rPr>
+          <w:t>12</w:t>
+        </w:r>
+      </w:fldSimple>
       <w:r>
         <w:t xml:space="preserve">: </w:t>
       </w:r>
@@ -14152,27 +13974,14 @@
       <w:r>
         <w:t xml:space="preserve">Figure </w:t>
       </w:r>
-      <w:r>
-        <w:fldChar w:fldCharType="begin"/>
-      </w:r>
-      <w:r>
-        <w:instrText xml:space="preserve"> SEQ Figure \* ARABIC </w:instrText>
-      </w:r>
-      <w:r>
-        <w:fldChar w:fldCharType="separate"/>
-      </w:r>
-      <w:r>
-        <w:rPr>
-          <w:noProof/>
-        </w:rPr>
-        <w:t>13</w:t>
-      </w:r>
-      <w:r>
-        <w:rPr>
-          <w:noProof/>
-        </w:rPr>
-        <w:fldChar w:fldCharType="end"/>
-      </w:r>
+      <w:fldSimple w:instr=" SEQ Figure \* ARABIC ">
+        <w:r>
+          <w:rPr>
+            <w:noProof/>
+          </w:rPr>
+          <w:t>13</w:t>
+        </w:r>
+      </w:fldSimple>
       <w:r>
         <w:t xml:space="preserve">: </w:t>
       </w:r>
@@ -14447,27 +14256,14 @@
       <w:r>
         <w:t xml:space="preserve">Figure </w:t>
       </w:r>
-      <w:r>
-        <w:fldChar w:fldCharType="begin"/>
-      </w:r>
-      <w:r>
-        <w:instrText xml:space="preserve"> SEQ Figure \* ARABIC </w:instrText>
-      </w:r>
-      <w:r>
-        <w:fldChar w:fldCharType="separate"/>
-      </w:r>
-      <w:r>
-        <w:rPr>
-          <w:noProof/>
-        </w:rPr>
-        <w:t>14</w:t>
-      </w:r>
-      <w:r>
-        <w:rPr>
-          <w:noProof/>
-        </w:rPr>
-        <w:fldChar w:fldCharType="end"/>
-      </w:r>
+      <w:fldSimple w:instr=" SEQ Figure \* ARABIC ">
+        <w:r>
+          <w:rPr>
+            <w:noProof/>
+          </w:rPr>
+          <w:t>14</w:t>
+        </w:r>
+      </w:fldSimple>
       <w:bookmarkEnd w:id="133"/>
       <w:r>
         <w:t xml:space="preserve">: </w:t>
@@ -15337,27 +15133,14 @@
       <w:r>
         <w:t xml:space="preserve">Figure </w:t>
       </w:r>
-      <w:r>
-        <w:fldChar w:fldCharType="begin"/>
-      </w:r>
-      <w:r>
-        <w:instrText xml:space="preserve"> SEQ Figure \* ARABIC </w:instrText>
-      </w:r>
-      <w:r>
-        <w:fldChar w:fldCharType="separate"/>
-      </w:r>
-      <w:r>
-        <w:rPr>
-          <w:noProof/>
-        </w:rPr>
-        <w:t>15</w:t>
-      </w:r>
-      <w:r>
-        <w:rPr>
-          <w:noProof/>
-        </w:rPr>
-        <w:fldChar w:fldCharType="end"/>
-      </w:r>
+      <w:fldSimple w:instr=" SEQ Figure \* ARABIC ">
+        <w:r>
+          <w:rPr>
+            <w:noProof/>
+          </w:rPr>
+          <w:t>15</w:t>
+        </w:r>
+      </w:fldSimple>
       <w:r>
         <w:t xml:space="preserve">: </w:t>
       </w:r>
@@ -15532,27 +15315,14 @@
       <w:r>
         <w:t xml:space="preserve">Figure </w:t>
       </w:r>
-      <w:r>
-        <w:fldChar w:fldCharType="begin"/>
-      </w:r>
-      <w:r>
-        <w:instrText xml:space="preserve"> SEQ Figure \* ARABIC </w:instrText>
-      </w:r>
-      <w:r>
-        <w:fldChar w:fldCharType="separate"/>
-      </w:r>
-      <w:r>
-        <w:rPr>
-          <w:noProof/>
-        </w:rPr>
-        <w:t>16</w:t>
-      </w:r>
-      <w:r>
-        <w:rPr>
-          <w:noProof/>
-        </w:rPr>
-        <w:fldChar w:fldCharType="end"/>
-      </w:r>
+      <w:fldSimple w:instr=" SEQ Figure \* ARABIC ">
+        <w:r>
+          <w:rPr>
+            <w:noProof/>
+          </w:rPr>
+          <w:t>16</w:t>
+        </w:r>
+      </w:fldSimple>
       <w:r>
         <w:t xml:space="preserve">: </w:t>
       </w:r>
@@ -15646,27 +15416,14 @@
       <w:r>
         <w:t xml:space="preserve">Figure </w:t>
       </w:r>
-      <w:r>
-        <w:fldChar w:fldCharType="begin"/>
-      </w:r>
-      <w:r>
-        <w:instrText xml:space="preserve"> SEQ Figure \* ARABIC </w:instrText>
-      </w:r>
-      <w:r>
-        <w:fldChar w:fldCharType="separate"/>
-      </w:r>
-      <w:r>
-        <w:rPr>
-          <w:noProof/>
-        </w:rPr>
-        <w:t>17</w:t>
-      </w:r>
-      <w:r>
-        <w:rPr>
-          <w:noProof/>
-        </w:rPr>
-        <w:fldChar w:fldCharType="end"/>
-      </w:r>
+      <w:fldSimple w:instr=" SEQ Figure \* ARABIC ">
+        <w:r>
+          <w:rPr>
+            <w:noProof/>
+          </w:rPr>
+          <w:t>17</w:t>
+        </w:r>
+      </w:fldSimple>
       <w:r>
         <w:t xml:space="preserve">: </w:t>
       </w:r>
@@ -16203,7 +15960,7 @@
         <w:rStyle w:val="PageNumber"/>
         <w:noProof/>
       </w:rPr>
-      <w:t>viii</w:t>
+      <w:t>16</w:t>
     </w:r>
     <w:r>
       <w:rPr>
@@ -16337,7 +16094,7 @@
           <w:pStyle w:val="Header"/>
         </w:pPr>
         <w:r>
-          <w:t>VSA VistA.js</w:t>
+          <w:t>End-User Document</w:t>
         </w:r>
       </w:p>
     </w:sdtContent>
@@ -16360,7 +16117,7 @@
       <w:sdtEndPr/>
       <w:sdtContent>
         <w:r>
-          <w:t>Developer’s Guide</w:t>
+          <w:t>XOBW*1.0*4 Security Configuration Guide</w:t>
         </w:r>
       </w:sdtContent>
     </w:sdt>
@@ -16385,7 +16142,7 @@
           <w:pStyle w:val="Header"/>
         </w:pPr>
         <w:r>
-          <w:t>VSA VistA.js</w:t>
+          <w:t>End-User Document</w:t>
         </w:r>
       </w:p>
     </w:sdtContent>
@@ -16405,7 +16162,7 @@
       <w:sdtEndPr/>
       <w:sdtContent>
         <w:r>
-          <w:t>Developer’s Guide</w:t>
+          <w:t>XOBW*1.0*4 Security Configuration Guide</w:t>
         </w:r>
       </w:sdtContent>
     </w:sdt>
@@ -18775,7 +18532,7 @@
   <w:style w:type="paragraph" w:default="1" w:styleId="Normal">
     <w:name w:val="Normal"/>
     <w:qFormat/>
-    <w:rsid w:val="00284296"/>
+    <w:rsid w:val="00436B66"/>
     <w:rPr>
       <w:color w:val="000000" w:themeColor="text1"/>
       <w:sz w:val="22"/>
@@ -18790,7 +18547,7 @@
     <w:autoRedefine/>
     <w:uiPriority w:val="9"/>
     <w:qFormat/>
-    <w:rsid w:val="00284296"/>
+    <w:rsid w:val="00436B66"/>
     <w:pPr>
       <w:keepNext/>
       <w:keepLines/>
@@ -18823,7 +18580,7 @@
     <w:autoRedefine/>
     <w:uiPriority w:val="9"/>
     <w:qFormat/>
-    <w:rsid w:val="00284296"/>
+    <w:rsid w:val="00436B66"/>
     <w:pPr>
       <w:keepNext/>
       <w:keepLines/>
@@ -18857,7 +18614,7 @@
     <w:autoRedefine/>
     <w:uiPriority w:val="9"/>
     <w:qFormat/>
-    <w:rsid w:val="00284296"/>
+    <w:rsid w:val="00436B66"/>
     <w:pPr>
       <w:keepNext/>
       <w:keepLines/>
@@ -18890,7 +18647,7 @@
     <w:autoRedefine/>
     <w:uiPriority w:val="9"/>
     <w:qFormat/>
-    <w:rsid w:val="00284296"/>
+    <w:rsid w:val="00436B66"/>
     <w:pPr>
       <w:keepNext/>
       <w:keepLines/>
@@ -18923,7 +18680,7 @@
     <w:autoRedefine/>
     <w:uiPriority w:val="9"/>
     <w:qFormat/>
-    <w:rsid w:val="00284296"/>
+    <w:rsid w:val="00436B66"/>
     <w:pPr>
       <w:keepNext/>
       <w:keepLines/>
@@ -18957,7 +18714,7 @@
     <w:autoRedefine/>
     <w:uiPriority w:val="9"/>
     <w:qFormat/>
-    <w:rsid w:val="00284296"/>
+    <w:rsid w:val="00436B66"/>
     <w:pPr>
       <w:keepNext/>
       <w:keepLines/>
@@ -18988,7 +18745,7 @@
     <w:autoRedefine/>
     <w:uiPriority w:val="9"/>
     <w:qFormat/>
-    <w:rsid w:val="00284296"/>
+    <w:rsid w:val="00436B66"/>
     <w:pPr>
       <w:keepNext/>
       <w:keepLines/>
@@ -19019,7 +18776,7 @@
     <w:autoRedefine/>
     <w:uiPriority w:val="9"/>
     <w:qFormat/>
-    <w:rsid w:val="00284296"/>
+    <w:rsid w:val="00436B66"/>
     <w:pPr>
       <w:keepNext/>
       <w:keepLines/>
@@ -19049,7 +18806,7 @@
     <w:link w:val="Heading9Char"/>
     <w:autoRedefine/>
     <w:qFormat/>
-    <w:rsid w:val="00284296"/>
+    <w:rsid w:val="00436B66"/>
     <w:pPr>
       <w:numPr>
         <w:ilvl w:val="8"/>
@@ -19073,7 +18830,7 @@
     <w:uiPriority w:val="1"/>
     <w:semiHidden/>
     <w:unhideWhenUsed/>
-    <w:rsid w:val="00284296"/>
+    <w:rsid w:val="00436B66"/>
   </w:style>
   <w:style w:type="table" w:default="1" w:styleId="TableNormal">
     <w:name w:val="Normal Table"/>
@@ -19095,7 +18852,7 @@
     <w:uiPriority w:val="99"/>
     <w:semiHidden/>
     <w:unhideWhenUsed/>
-    <w:rsid w:val="00284296"/>
+    <w:rsid w:val="00436B66"/>
   </w:style>
   <w:style w:type="paragraph" w:styleId="BodyText2">
     <w:name w:val="Body Text 2"/>
@@ -19103,7 +18860,7 @@
     <w:link w:val="BodyText2Char"/>
     <w:uiPriority w:val="99"/>
     <w:qFormat/>
-    <w:rsid w:val="00284296"/>
+    <w:rsid w:val="00436B66"/>
     <w:pPr>
       <w:spacing w:before="120" w:after="120"/>
       <w:ind w:left="360"/>
@@ -19120,7 +18877,7 @@
     <w:link w:val="BodyTextChar"/>
     <w:uiPriority w:val="99"/>
     <w:qFormat/>
-    <w:rsid w:val="00284296"/>
+    <w:rsid w:val="00436B66"/>
     <w:pPr>
       <w:spacing w:before="120" w:after="120"/>
     </w:pPr>
@@ -19135,7 +18892,7 @@
     <w:basedOn w:val="Normal"/>
     <w:link w:val="ListBulletChar"/>
     <w:qFormat/>
-    <w:rsid w:val="00284296"/>
+    <w:rsid w:val="00436B66"/>
     <w:pPr>
       <w:numPr>
         <w:numId w:val="1"/>
@@ -19153,7 +18910,7 @@
     <w:basedOn w:val="Normal"/>
     <w:link w:val="ListBullet2Char"/>
     <w:qFormat/>
-    <w:rsid w:val="00284296"/>
+    <w:rsid w:val="00436B66"/>
     <w:pPr>
       <w:numPr>
         <w:numId w:val="2"/>
@@ -19168,7 +18925,7 @@
     <w:name w:val="List Bullet 3"/>
     <w:basedOn w:val="Normal"/>
     <w:qFormat/>
-    <w:rsid w:val="00284296"/>
+    <w:rsid w:val="00436B66"/>
     <w:pPr>
       <w:numPr>
         <w:numId w:val="3"/>
@@ -19186,7 +18943,7 @@
     <w:next w:val="Normal"/>
     <w:link w:val="CaptionChar"/>
     <w:qFormat/>
-    <w:rsid w:val="00284296"/>
+    <w:rsid w:val="00436B66"/>
     <w:pPr>
       <w:keepNext/>
       <w:keepLines/>
@@ -19206,7 +18963,7 @@
     <w:basedOn w:val="Normal"/>
     <w:link w:val="FooterChar"/>
     <w:qFormat/>
-    <w:rsid w:val="00284296"/>
+    <w:rsid w:val="00436B66"/>
     <w:pPr>
       <w:tabs>
         <w:tab w:val="center" w:pos="4680"/>
@@ -19225,7 +18982,7 @@
     <w:basedOn w:val="Normal"/>
     <w:link w:val="ListNumberChar"/>
     <w:qFormat/>
-    <w:rsid w:val="00284296"/>
+    <w:rsid w:val="00436B66"/>
     <w:pPr>
       <w:numPr>
         <w:numId w:val="12"/>
@@ -19243,7 +19000,7 @@
     <w:basedOn w:val="Normal"/>
     <w:link w:val="HeaderChar"/>
     <w:qFormat/>
-    <w:rsid w:val="00284296"/>
+    <w:rsid w:val="00436B66"/>
     <w:pPr>
       <w:tabs>
         <w:tab w:val="center" w:pos="4680"/>
@@ -19262,7 +19019,7 @@
     <w:basedOn w:val="Normal"/>
     <w:link w:val="BodyText3Char"/>
     <w:qFormat/>
-    <w:rsid w:val="00284296"/>
+    <w:rsid w:val="00436B66"/>
     <w:pPr>
       <w:spacing w:before="120" w:after="120"/>
       <w:ind w:left="720"/>
@@ -19279,7 +19036,7 @@
     <w:autoRedefine/>
     <w:uiPriority w:val="39"/>
     <w:qFormat/>
-    <w:rsid w:val="00284296"/>
+    <w:rsid w:val="00436B66"/>
     <w:pPr>
       <w:tabs>
         <w:tab w:val="left" w:pos="5220"/>
@@ -19301,7 +19058,7 @@
     <w:autoRedefine/>
     <w:uiPriority w:val="39"/>
     <w:qFormat/>
-    <w:rsid w:val="008B722C"/>
+    <w:rsid w:val="00436B66"/>
     <w:pPr>
       <w:keepNext/>
       <w:keepLines/>
@@ -19323,7 +19080,7 @@
     <w:autoRedefine/>
     <w:uiPriority w:val="39"/>
     <w:qFormat/>
-    <w:rsid w:val="00284296"/>
+    <w:rsid w:val="00436B66"/>
     <w:pPr>
       <w:tabs>
         <w:tab w:val="left" w:pos="1080"/>
@@ -19346,7 +19103,7 @@
     <w:autoRedefine/>
     <w:uiPriority w:val="39"/>
     <w:qFormat/>
-    <w:rsid w:val="00284296"/>
+    <w:rsid w:val="00436B66"/>
     <w:pPr>
       <w:tabs>
         <w:tab w:val="left" w:pos="1627"/>
@@ -19368,7 +19125,7 @@
     <w:autoRedefine/>
     <w:uiPriority w:val="39"/>
     <w:qFormat/>
-    <w:rsid w:val="00284296"/>
+    <w:rsid w:val="00436B66"/>
     <w:pPr>
       <w:tabs>
         <w:tab w:val="left" w:pos="3060"/>
@@ -19390,7 +19147,7 @@
     <w:autoRedefine/>
     <w:uiPriority w:val="39"/>
     <w:qFormat/>
-    <w:rsid w:val="00284296"/>
+    <w:rsid w:val="00436B66"/>
     <w:pPr>
       <w:tabs>
         <w:tab w:val="left" w:pos="3960"/>
@@ -19412,7 +19169,7 @@
     <w:autoRedefine/>
     <w:uiPriority w:val="39"/>
     <w:qFormat/>
-    <w:rsid w:val="00284296"/>
+    <w:rsid w:val="00436B66"/>
     <w:pPr>
       <w:tabs>
         <w:tab w:val="left" w:leader="dot" w:pos="6660"/>
@@ -19434,7 +19191,7 @@
     <w:autoRedefine/>
     <w:uiPriority w:val="39"/>
     <w:qFormat/>
-    <w:rsid w:val="00284296"/>
+    <w:rsid w:val="00436B66"/>
     <w:pPr>
       <w:tabs>
         <w:tab w:val="left" w:pos="8100"/>
@@ -19456,7 +19213,7 @@
     <w:autoRedefine/>
     <w:uiPriority w:val="39"/>
     <w:qFormat/>
-    <w:rsid w:val="00284296"/>
+    <w:rsid w:val="00436B66"/>
     <w:pPr>
       <w:tabs>
         <w:tab w:val="right" w:leader="dot" w:pos="9350"/>
@@ -19473,7 +19230,7 @@
     <w:name w:val="Body Text 4"/>
     <w:basedOn w:val="BodyText3"/>
     <w:qFormat/>
-    <w:rsid w:val="00284296"/>
+    <w:rsid w:val="00436B66"/>
     <w:pPr>
       <w:ind w:left="1080"/>
     </w:pPr>
@@ -19487,7 +19244,7 @@
     <w:basedOn w:val="BodyText"/>
     <w:link w:val="CautionChar"/>
     <w:qFormat/>
-    <w:rsid w:val="00284296"/>
+    <w:rsid w:val="00436B66"/>
     <w:pPr>
       <w:ind w:left="907" w:hanging="907"/>
     </w:pPr>
@@ -19503,7 +19260,7 @@
     <w:basedOn w:val="Normal"/>
     <w:link w:val="NoteChar"/>
     <w:qFormat/>
-    <w:rsid w:val="00284296"/>
+    <w:rsid w:val="00436B66"/>
     <w:pPr>
       <w:spacing w:before="120" w:after="120"/>
       <w:ind w:left="720" w:hanging="720"/>
@@ -19517,7 +19274,7 @@
   <w:style w:type="paragraph" w:styleId="BlockText">
     <w:name w:val="Block Text"/>
     <w:basedOn w:val="Normal"/>
-    <w:rsid w:val="00284296"/>
+    <w:rsid w:val="00436B66"/>
     <w:pPr>
       <w:spacing w:after="120"/>
       <w:ind w:left="1440" w:right="1440"/>
@@ -19526,7 +19283,7 @@
   <w:style w:type="character" w:styleId="Hyperlink">
     <w:name w:val="Hyperlink"/>
     <w:uiPriority w:val="99"/>
-    <w:rsid w:val="00284296"/>
+    <w:rsid w:val="00436B66"/>
     <w:rPr>
       <w:color w:val="0000FF"/>
       <w:u w:val="single"/>
@@ -19539,7 +19296,7 @@
     <w:autoRedefine/>
     <w:uiPriority w:val="99"/>
     <w:qFormat/>
-    <w:rsid w:val="00284296"/>
+    <w:rsid w:val="00436B66"/>
     <w:pPr>
       <w:tabs>
         <w:tab w:val="right" w:leader="dot" w:pos="9350"/>
@@ -19555,7 +19312,7 @@
     <w:name w:val="Table Text"/>
     <w:link w:val="TableTextChar"/>
     <w:qFormat/>
-    <w:rsid w:val="00284296"/>
+    <w:rsid w:val="00436B66"/>
     <w:pPr>
       <w:overflowPunct w:val="0"/>
       <w:autoSpaceDE w:val="0"/>
@@ -19587,13 +19344,13 @@
   <w:style w:type="character" w:styleId="PageNumber">
     <w:name w:val="page number"/>
     <w:basedOn w:val="DefaultParagraphFont"/>
-    <w:rsid w:val="00284296"/>
+    <w:rsid w:val="00436B66"/>
   </w:style>
   <w:style w:type="paragraph" w:styleId="BalloonText">
     <w:name w:val="Balloon Text"/>
     <w:basedOn w:val="Normal"/>
     <w:link w:val="BalloonTextChar"/>
-    <w:rsid w:val="00284296"/>
+    <w:rsid w:val="00436B66"/>
     <w:rPr>
       <w:rFonts w:ascii="Tahoma" w:hAnsi="Tahoma" w:cs="Tahoma"/>
       <w:sz w:val="16"/>
@@ -19604,7 +19361,7 @@
     <w:name w:val="Balloon Text Char"/>
     <w:basedOn w:val="DefaultParagraphFont"/>
     <w:link w:val="BalloonText"/>
-    <w:rsid w:val="00284296"/>
+    <w:rsid w:val="00436B66"/>
     <w:rPr>
       <w:rFonts w:ascii="Tahoma" w:hAnsi="Tahoma" w:cs="Tahoma"/>
       <w:color w:val="000000" w:themeColor="text1"/>
@@ -19626,7 +19383,7 @@
     <w:name w:val="Body Text Char"/>
     <w:link w:val="BodyText"/>
     <w:uiPriority w:val="99"/>
-    <w:rsid w:val="00284296"/>
+    <w:rsid w:val="00436B66"/>
     <w:rPr>
       <w:rFonts w:eastAsia="Batang"/>
       <w:color w:val="000000" w:themeColor="text1"/>
@@ -19638,7 +19395,7 @@
   <w:style w:type="character" w:customStyle="1" w:styleId="FooterChar">
     <w:name w:val="Footer Char"/>
     <w:link w:val="Footer"/>
-    <w:rsid w:val="00284296"/>
+    <w:rsid w:val="00436B66"/>
     <w:rPr>
       <w:rFonts w:eastAsia="Batang"/>
       <w:color w:val="000000" w:themeColor="text1"/>
@@ -19648,7 +19405,7 @@
   <w:style w:type="table" w:styleId="TableGrid">
     <w:name w:val="Table Grid"/>
     <w:basedOn w:val="TableNormal"/>
-    <w:rsid w:val="00284296"/>
+    <w:rsid w:val="00436B66"/>
     <w:tblPr>
       <w:tblBorders>
         <w:top w:val="single" w:sz="4" w:space="0" w:color="auto"/>
@@ -19667,7 +19424,7 @@
     <w:link w:val="TitleChar"/>
     <w:autoRedefine/>
     <w:qFormat/>
-    <w:rsid w:val="00284296"/>
+    <w:rsid w:val="00436B66"/>
     <w:pPr>
       <w:spacing w:after="360"/>
       <w:jc w:val="center"/>
@@ -19685,7 +19442,7 @@
   <w:style w:type="character" w:customStyle="1" w:styleId="TitleChar">
     <w:name w:val="Title Char"/>
     <w:link w:val="Title"/>
-    <w:rsid w:val="00284296"/>
+    <w:rsid w:val="00436B66"/>
     <w:rPr>
       <w:rFonts w:ascii="Arial" w:hAnsi="Arial"/>
       <w:b/>
@@ -19701,7 +19458,7 @@
     <w:basedOn w:val="Title"/>
     <w:autoRedefine/>
     <w:qFormat/>
-    <w:rsid w:val="00284296"/>
+    <w:rsid w:val="00436B66"/>
     <w:rPr>
       <w:sz w:val="28"/>
     </w:rPr>
@@ -19809,7 +19566,7 @@
     <w:name w:val="Heading 7 Char"/>
     <w:link w:val="Heading7"/>
     <w:uiPriority w:val="9"/>
-    <w:rsid w:val="00284296"/>
+    <w:rsid w:val="00436B66"/>
     <w:rPr>
       <w:rFonts w:ascii="Arial" w:eastAsia="Batang" w:hAnsi="Arial"/>
       <w:b/>
@@ -19823,7 +19580,7 @@
     <w:name w:val="Heading 1 Char"/>
     <w:link w:val="Heading1"/>
     <w:uiPriority w:val="9"/>
-    <w:rsid w:val="00284296"/>
+    <w:rsid w:val="00436B66"/>
     <w:rPr>
       <w:rFonts w:ascii="Arial" w:eastAsia="Batang" w:hAnsi="Arial" w:cs="Arial"/>
       <w:b/>
@@ -20082,7 +19839,7 @@
     <w:name w:val="Heading 8 Char"/>
     <w:link w:val="Heading8"/>
     <w:uiPriority w:val="9"/>
-    <w:rsid w:val="00284296"/>
+    <w:rsid w:val="00436B66"/>
     <w:rPr>
       <w:rFonts w:ascii="Arial" w:eastAsia="Batang" w:hAnsi="Arial"/>
       <w:b/>
@@ -20097,7 +19854,7 @@
     <w:name w:val="Heading 9 Char"/>
     <w:basedOn w:val="DefaultParagraphFont"/>
     <w:link w:val="Heading9"/>
-    <w:rsid w:val="00284296"/>
+    <w:rsid w:val="00436B66"/>
     <w:rPr>
       <w:rFonts w:ascii="Arial" w:hAnsi="Arial" w:cs="Arial"/>
       <w:b/>
@@ -20111,7 +19868,7 @@
     <w:basedOn w:val="Normal"/>
     <w:autoRedefine/>
     <w:qFormat/>
-    <w:rsid w:val="00284296"/>
+    <w:rsid w:val="00436B66"/>
     <w:pPr>
       <w:keepNext/>
       <w:keepLines/>
@@ -20130,7 +19887,7 @@
     <w:basedOn w:val="Normal"/>
     <w:autoRedefine/>
     <w:qFormat/>
-    <w:rsid w:val="00284296"/>
+    <w:rsid w:val="00436B66"/>
     <w:pPr>
       <w:keepNext/>
       <w:keepLines/>
@@ -20148,7 +19905,7 @@
     <w:basedOn w:val="Normal"/>
     <w:autoRedefine/>
     <w:qFormat/>
-    <w:rsid w:val="00284296"/>
+    <w:rsid w:val="00436B66"/>
     <w:pPr>
       <w:keepNext/>
       <w:keepLines/>
@@ -20168,13 +19925,13 @@
     <w:uiPriority w:val="37"/>
     <w:semiHidden/>
     <w:unhideWhenUsed/>
-    <w:rsid w:val="00284296"/>
+    <w:rsid w:val="00436B66"/>
   </w:style>
   <w:style w:type="character" w:customStyle="1" w:styleId="BodyText2Char">
     <w:name w:val="Body Text 2 Char"/>
     <w:link w:val="BodyText2"/>
     <w:uiPriority w:val="99"/>
-    <w:rsid w:val="00284296"/>
+    <w:rsid w:val="00436B66"/>
     <w:rPr>
       <w:rFonts w:eastAsia="Batang"/>
       <w:color w:val="000000" w:themeColor="text1"/>
@@ -20186,7 +19943,7 @@
   <w:style w:type="character" w:customStyle="1" w:styleId="BodyText3Char">
     <w:name w:val="Body Text 3 Char"/>
     <w:link w:val="BodyText3"/>
-    <w:rsid w:val="00284296"/>
+    <w:rsid w:val="00436B66"/>
     <w:rPr>
       <w:rFonts w:eastAsia="Batang"/>
       <w:color w:val="000000" w:themeColor="text1"/>
@@ -20199,7 +19956,7 @@
     <w:name w:val="Body Text 5"/>
     <w:basedOn w:val="BodyText4"/>
     <w:qFormat/>
-    <w:rsid w:val="00284296"/>
+    <w:rsid w:val="00436B66"/>
     <w:pPr>
       <w:ind w:left="1440"/>
     </w:pPr>
@@ -20212,7 +19969,7 @@
     <w:name w:val="Body Text 6"/>
     <w:basedOn w:val="BodyText4"/>
     <w:qFormat/>
-    <w:rsid w:val="00284296"/>
+    <w:rsid w:val="00436B66"/>
     <w:pPr>
       <w:spacing w:before="0" w:after="0"/>
       <w:ind w:left="1800"/>
@@ -20224,7 +19981,7 @@
     <w:link w:val="BodyTextFirstIndentChar"/>
     <w:uiPriority w:val="99"/>
     <w:qFormat/>
-    <w:rsid w:val="00284296"/>
+    <w:rsid w:val="00436B66"/>
     <w:pPr>
       <w:ind w:left="360"/>
     </w:pPr>
@@ -20237,7 +19994,7 @@
     <w:name w:val="Body Text First Indent Char"/>
     <w:link w:val="BodyTextFirstIndent"/>
     <w:uiPriority w:val="99"/>
-    <w:rsid w:val="00284296"/>
+    <w:rsid w:val="00436B66"/>
     <w:rPr>
       <w:color w:val="000000" w:themeColor="text1"/>
       <w:sz w:val="22"/>
@@ -20249,7 +20006,7 @@
     <w:basedOn w:val="Normal"/>
     <w:link w:val="BodyTextIndentChar"/>
     <w:qFormat/>
-    <w:rsid w:val="00284296"/>
+    <w:rsid w:val="00436B66"/>
     <w:pPr>
       <w:spacing w:before="120" w:after="120"/>
       <w:ind w:left="360"/>
@@ -20263,7 +20020,7 @@
   <w:style w:type="character" w:customStyle="1" w:styleId="BodyTextIndentChar">
     <w:name w:val="Body Text Indent Char"/>
     <w:link w:val="BodyTextIndent"/>
-    <w:rsid w:val="00284296"/>
+    <w:rsid w:val="00436B66"/>
     <w:rPr>
       <w:rFonts w:eastAsia="Batang"/>
       <w:color w:val="000000" w:themeColor="text1"/>
@@ -20278,7 +20035,7 @@
     <w:link w:val="BodyTextFirstIndent2Char"/>
     <w:uiPriority w:val="99"/>
     <w:qFormat/>
-    <w:rsid w:val="00284296"/>
+    <w:rsid w:val="00436B66"/>
     <w:pPr>
       <w:ind w:left="720"/>
     </w:pPr>
@@ -20292,7 +20049,7 @@
     <w:name w:val="Body Text First Indent 2 Char"/>
     <w:link w:val="BodyTextFirstIndent2"/>
     <w:uiPriority w:val="99"/>
-    <w:rsid w:val="00284296"/>
+    <w:rsid w:val="00436B66"/>
     <w:rPr>
       <w:color w:val="000000" w:themeColor="text1"/>
       <w:sz w:val="22"/>
@@ -20304,7 +20061,7 @@
     <w:link w:val="BodyTextIndent2Char"/>
     <w:uiPriority w:val="99"/>
     <w:qFormat/>
-    <w:rsid w:val="00284296"/>
+    <w:rsid w:val="00436B66"/>
     <w:pPr>
       <w:spacing w:before="120" w:after="120"/>
       <w:ind w:left="720"/>
@@ -20319,7 +20076,7 @@
     <w:name w:val="Body Text Indent 2 Char"/>
     <w:link w:val="BodyTextIndent2"/>
     <w:uiPriority w:val="99"/>
-    <w:rsid w:val="00284296"/>
+    <w:rsid w:val="00436B66"/>
     <w:rPr>
       <w:rFonts w:eastAsia="Batang"/>
       <w:color w:val="000000" w:themeColor="text1"/>
@@ -20334,7 +20091,7 @@
     <w:link w:val="BodyTextIndent3Char"/>
     <w:uiPriority w:val="99"/>
     <w:qFormat/>
-    <w:rsid w:val="00284296"/>
+    <w:rsid w:val="00436B66"/>
     <w:pPr>
       <w:spacing w:before="120" w:after="120"/>
       <w:ind w:left="1080"/>
@@ -20348,7 +20105,7 @@
     <w:name w:val="Body Text Indent 3 Char"/>
     <w:link w:val="BodyTextIndent3"/>
     <w:uiPriority w:val="99"/>
-    <w:rsid w:val="00284296"/>
+    <w:rsid w:val="00436B66"/>
     <w:rPr>
       <w:rFonts w:cs="Courier New"/>
       <w:color w:val="000000" w:themeColor="text1"/>
@@ -20360,7 +20117,7 @@
     <w:name w:val="Body Text Indent 4"/>
     <w:basedOn w:val="BodyTextIndent3"/>
     <w:qFormat/>
-    <w:rsid w:val="00284296"/>
+    <w:rsid w:val="00436B66"/>
     <w:pPr>
       <w:ind w:left="1440"/>
     </w:pPr>
@@ -20369,7 +20126,7 @@
     <w:name w:val="Body Text Indent 5"/>
     <w:basedOn w:val="BodyTextIndent4"/>
     <w:qFormat/>
-    <w:rsid w:val="00284296"/>
+    <w:rsid w:val="00436B66"/>
     <w:pPr>
       <w:ind w:left="1800"/>
     </w:pPr>
@@ -20378,7 +20135,7 @@
     <w:name w:val="Callout Text"/>
     <w:basedOn w:val="Normal"/>
     <w:qFormat/>
-    <w:rsid w:val="00284296"/>
+    <w:rsid w:val="00436B66"/>
     <w:rPr>
       <w:rFonts w:ascii="Arial" w:hAnsi="Arial" w:cs="Arial"/>
       <w:b/>
@@ -20389,7 +20146,7 @@
   <w:style w:type="character" w:customStyle="1" w:styleId="CautionChar">
     <w:name w:val="Caution Char"/>
     <w:link w:val="Caution"/>
-    <w:rsid w:val="00284296"/>
+    <w:rsid w:val="00436B66"/>
     <w:rPr>
       <w:rFonts w:ascii="Arial" w:eastAsia="Batang" w:hAnsi="Arial" w:cs="Arial"/>
       <w:b/>
@@ -20401,7 +20158,7 @@
     <w:name w:val="Caution Indent"/>
     <w:basedOn w:val="Caution"/>
     <w:qFormat/>
-    <w:rsid w:val="00284296"/>
+    <w:rsid w:val="00436B66"/>
     <w:pPr>
       <w:ind w:left="1267"/>
     </w:pPr>
@@ -20410,7 +20167,7 @@
     <w:name w:val="Caution Indent 2"/>
     <w:basedOn w:val="CautionIndent"/>
     <w:qFormat/>
-    <w:rsid w:val="00284296"/>
+    <w:rsid w:val="00436B66"/>
     <w:pPr>
       <w:ind w:left="1627"/>
     </w:pPr>
@@ -20419,7 +20176,7 @@
     <w:name w:val="Caution Indent 3"/>
     <w:basedOn w:val="CautionIndent2"/>
     <w:qFormat/>
-    <w:rsid w:val="00284296"/>
+    <w:rsid w:val="00436B66"/>
     <w:pPr>
       <w:ind w:left="1987"/>
     </w:pPr>
@@ -20428,7 +20185,7 @@
     <w:name w:val="Closing"/>
     <w:basedOn w:val="Normal"/>
     <w:link w:val="ClosingChar"/>
-    <w:rsid w:val="00284296"/>
+    <w:rsid w:val="00436B66"/>
     <w:pPr>
       <w:ind w:left="4320"/>
     </w:pPr>
@@ -20437,7 +20194,7 @@
     <w:name w:val="Closing Char"/>
     <w:basedOn w:val="DefaultParagraphFont"/>
     <w:link w:val="Closing"/>
-    <w:rsid w:val="00284296"/>
+    <w:rsid w:val="00436B66"/>
     <w:rPr>
       <w:color w:val="000000" w:themeColor="text1"/>
       <w:sz w:val="22"/>
@@ -20447,7 +20204,7 @@
   <w:style w:type="paragraph" w:customStyle="1" w:styleId="Code">
     <w:name w:val="Code"/>
     <w:basedOn w:val="Normal"/>
-    <w:rsid w:val="00284296"/>
+    <w:rsid w:val="00436B66"/>
     <w:pPr>
       <w:keepNext/>
       <w:keepLines/>
@@ -20469,13 +20226,13 @@
     <w:basedOn w:val="Normal"/>
     <w:next w:val="Normal"/>
     <w:link w:val="DateChar"/>
-    <w:rsid w:val="00284296"/>
+    <w:rsid w:val="00436B66"/>
   </w:style>
   <w:style w:type="character" w:customStyle="1" w:styleId="DateChar">
     <w:name w:val="Date Char"/>
     <w:basedOn w:val="DefaultParagraphFont"/>
     <w:link w:val="Date"/>
-    <w:rsid w:val="00284296"/>
+    <w:rsid w:val="00436B66"/>
     <w:rPr>
       <w:color w:val="000000" w:themeColor="text1"/>
       <w:sz w:val="22"/>
@@ -20485,7 +20242,7 @@
   <w:style w:type="paragraph" w:customStyle="1" w:styleId="Dialogue">
     <w:name w:val="Dialogue"/>
     <w:basedOn w:val="Normal"/>
-    <w:rsid w:val="00284296"/>
+    <w:rsid w:val="00436B66"/>
     <w:pPr>
       <w:keepNext/>
       <w:keepLines/>
@@ -20507,7 +20264,7 @@
     <w:basedOn w:val="Normal"/>
     <w:link w:val="DocumentMapChar"/>
     <w:semiHidden/>
-    <w:rsid w:val="00284296"/>
+    <w:rsid w:val="00436B66"/>
     <w:pPr>
       <w:shd w:val="clear" w:color="auto" w:fill="000080"/>
     </w:pPr>
@@ -20520,7 +20277,7 @@
     <w:basedOn w:val="DefaultParagraphFont"/>
     <w:link w:val="DocumentMap"/>
     <w:semiHidden/>
-    <w:rsid w:val="00284296"/>
+    <w:rsid w:val="00436B66"/>
     <w:rPr>
       <w:rFonts w:ascii="Tahoma" w:hAnsi="Tahoma"/>
       <w:color w:val="000000" w:themeColor="text1"/>
@@ -20533,13 +20290,13 @@
     <w:name w:val="E-mail Signature"/>
     <w:basedOn w:val="Normal"/>
     <w:link w:val="E-mailSignatureChar"/>
-    <w:rsid w:val="00284296"/>
+    <w:rsid w:val="00436B66"/>
   </w:style>
   <w:style w:type="character" w:customStyle="1" w:styleId="E-mailSignatureChar">
     <w:name w:val="E-mail Signature Char"/>
     <w:basedOn w:val="DefaultParagraphFont"/>
     <w:link w:val="E-mailSignature"/>
-    <w:rsid w:val="00284296"/>
+    <w:rsid w:val="00436B66"/>
     <w:rPr>
       <w:color w:val="000000" w:themeColor="text1"/>
       <w:sz w:val="22"/>
@@ -20549,7 +20306,7 @@
   <w:style w:type="character" w:styleId="Emphasis">
     <w:name w:val="Emphasis"/>
     <w:qFormat/>
-    <w:rsid w:val="00284296"/>
+    <w:rsid w:val="00436B66"/>
     <w:rPr>
       <w:i/>
       <w:iCs/>
@@ -20560,7 +20317,7 @@
     <w:basedOn w:val="Normal"/>
     <w:link w:val="EndnoteTextChar"/>
     <w:semiHidden/>
-    <w:rsid w:val="00284296"/>
+    <w:rsid w:val="00436B66"/>
     <w:rPr>
       <w:sz w:val="20"/>
       <w:szCs w:val="20"/>
@@ -20571,7 +20328,7 @@
     <w:basedOn w:val="DefaultParagraphFont"/>
     <w:link w:val="EndnoteText"/>
     <w:semiHidden/>
-    <w:rsid w:val="00284296"/>
+    <w:rsid w:val="00436B66"/>
     <w:rPr>
       <w:color w:val="000000" w:themeColor="text1"/>
     </w:rPr>
@@ -20579,7 +20336,7 @@
   <w:style w:type="paragraph" w:styleId="EnvelopeAddress">
     <w:name w:val="envelope address"/>
     <w:basedOn w:val="Normal"/>
-    <w:rsid w:val="00284296"/>
+    <w:rsid w:val="00436B66"/>
     <w:pPr>
       <w:framePr w:w="7920" w:h="1980" w:hRule="exact" w:hSpace="180" w:wrap="auto" w:hAnchor="page" w:xAlign="center" w:yAlign="bottom"/>
       <w:ind w:left="2880"/>
@@ -20593,7 +20350,7 @@
   <w:style w:type="paragraph" w:styleId="EnvelopeReturn">
     <w:name w:val="envelope return"/>
     <w:basedOn w:val="Normal"/>
-    <w:rsid w:val="00284296"/>
+    <w:rsid w:val="00436B66"/>
     <w:rPr>
       <w:rFonts w:ascii="Arial" w:hAnsi="Arial" w:cs="Arial"/>
       <w:sz w:val="20"/>
@@ -20602,7 +20359,7 @@
   </w:style>
   <w:style w:type="character" w:styleId="FollowedHyperlink">
     <w:name w:val="FollowedHyperlink"/>
-    <w:rsid w:val="00284296"/>
+    <w:rsid w:val="00436B66"/>
     <w:rPr>
       <w:color w:val="800080"/>
       <w:u w:val="single"/>
@@ -20613,7 +20370,7 @@
     <w:basedOn w:val="Normal"/>
     <w:link w:val="FootnoteTextChar"/>
     <w:semiHidden/>
-    <w:rsid w:val="00284296"/>
+    <w:rsid w:val="00436B66"/>
     <w:rPr>
       <w:sz w:val="20"/>
       <w:szCs w:val="20"/>
@@ -20624,7 +20381,7 @@
     <w:basedOn w:val="DefaultParagraphFont"/>
     <w:link w:val="FootnoteText"/>
     <w:semiHidden/>
-    <w:rsid w:val="00284296"/>
+    <w:rsid w:val="00436B66"/>
     <w:rPr>
       <w:color w:val="000000" w:themeColor="text1"/>
     </w:rPr>
@@ -20633,13 +20390,13 @@
     <w:name w:val="Graphic Insert"/>
     <w:basedOn w:val="Image"/>
     <w:qFormat/>
-    <w:rsid w:val="00284296"/>
+    <w:rsid w:val="00436B66"/>
   </w:style>
   <w:style w:type="character" w:customStyle="1" w:styleId="HeaderChar">
     <w:name w:val="Header Char"/>
     <w:basedOn w:val="DefaultParagraphFont"/>
     <w:link w:val="Header"/>
-    <w:rsid w:val="00284296"/>
+    <w:rsid w:val="00436B66"/>
     <w:rPr>
       <w:rFonts w:eastAsia="Batang"/>
       <w:color w:val="000000" w:themeColor="text1"/>
@@ -20650,7 +20407,7 @@
     <w:name w:val="Heading 2 Char"/>
     <w:link w:val="Heading2"/>
     <w:uiPriority w:val="9"/>
-    <w:rsid w:val="00284296"/>
+    <w:rsid w:val="00436B66"/>
     <w:rPr>
       <w:rFonts w:ascii="Arial" w:eastAsia="Batang" w:hAnsi="Arial" w:cs="Arial"/>
       <w:b/>
@@ -20666,7 +20423,7 @@
     <w:name w:val="Heading 3 Char"/>
     <w:link w:val="Heading3"/>
     <w:uiPriority w:val="9"/>
-    <w:rsid w:val="00284296"/>
+    <w:rsid w:val="00436B66"/>
     <w:rPr>
       <w:rFonts w:ascii="Arial" w:eastAsia="Batang" w:hAnsi="Arial" w:cs="Arial"/>
       <w:b/>
@@ -20681,7 +20438,7 @@
     <w:name w:val="Heading 4 Char"/>
     <w:link w:val="Heading4"/>
     <w:uiPriority w:val="9"/>
-    <w:rsid w:val="00284296"/>
+    <w:rsid w:val="00436B66"/>
     <w:rPr>
       <w:rFonts w:ascii="Arial" w:eastAsia="Batang" w:hAnsi="Arial"/>
       <w:b/>
@@ -20696,7 +20453,7 @@
     <w:name w:val="Heading 5 Char"/>
     <w:link w:val="Heading5"/>
     <w:uiPriority w:val="9"/>
-    <w:rsid w:val="00284296"/>
+    <w:rsid w:val="00436B66"/>
     <w:rPr>
       <w:rFonts w:ascii="Arial" w:eastAsia="Batang" w:hAnsi="Arial"/>
       <w:b/>
@@ -20712,7 +20469,7 @@
     <w:name w:val="Heading 6 Char"/>
     <w:link w:val="Heading6"/>
     <w:uiPriority w:val="9"/>
-    <w:rsid w:val="00284296"/>
+    <w:rsid w:val="00436B66"/>
     <w:rPr>
       <w:rFonts w:ascii="Arial" w:eastAsia="Batang" w:hAnsi="Arial"/>
       <w:b/>
@@ -20728,7 +20485,7 @@
     <w:basedOn w:val="Title2"/>
     <w:autoRedefine/>
     <w:qFormat/>
-    <w:rsid w:val="00284296"/>
+    <w:rsid w:val="00436B66"/>
     <w:pPr>
       <w:keepNext/>
       <w:keepLines/>
@@ -20739,7 +20496,7 @@
     <w:basedOn w:val="Heading1"/>
     <w:autoRedefine/>
     <w:qFormat/>
-    <w:rsid w:val="00284296"/>
+    <w:rsid w:val="00436B66"/>
     <w:pPr>
       <w:ind w:left="0" w:firstLine="0"/>
     </w:pPr>
@@ -20748,7 +20505,7 @@
     <w:name w:val="HTML Address"/>
     <w:basedOn w:val="Normal"/>
     <w:link w:val="HTMLAddressChar"/>
-    <w:rsid w:val="00284296"/>
+    <w:rsid w:val="00436B66"/>
     <w:rPr>
       <w:i/>
       <w:iCs/>
@@ -20758,7 +20515,7 @@
     <w:name w:val="HTML Address Char"/>
     <w:basedOn w:val="DefaultParagraphFont"/>
     <w:link w:val="HTMLAddress"/>
-    <w:rsid w:val="00284296"/>
+    <w:rsid w:val="00436B66"/>
     <w:rPr>
       <w:i/>
       <w:iCs/>
@@ -20771,7 +20528,7 @@
     <w:name w:val="HTML Preformatted"/>
     <w:basedOn w:val="Normal"/>
     <w:link w:val="HTMLPreformattedChar"/>
-    <w:rsid w:val="00284296"/>
+    <w:rsid w:val="00436B66"/>
     <w:rPr>
       <w:rFonts w:ascii="Courier New" w:hAnsi="Courier New" w:cs="Courier New"/>
       <w:sz w:val="20"/>
@@ -20781,7 +20538,7 @@
     <w:name w:val="HTML Preformatted Char"/>
     <w:basedOn w:val="DefaultParagraphFont"/>
     <w:link w:val="HTMLPreformatted"/>
-    <w:rsid w:val="00284296"/>
+    <w:rsid w:val="00436B66"/>
     <w:rPr>
       <w:rFonts w:ascii="Courier New" w:hAnsi="Courier New" w:cs="Courier New"/>
       <w:color w:val="000000" w:themeColor="text1"/>
@@ -20795,7 +20552,7 @@
     <w:autoRedefine/>
     <w:uiPriority w:val="99"/>
     <w:qFormat/>
-    <w:rsid w:val="00284296"/>
+    <w:rsid w:val="00436B66"/>
     <w:pPr>
       <w:ind w:left="220" w:hanging="220"/>
     </w:pPr>
@@ -20812,7 +20569,7 @@
     <w:autoRedefine/>
     <w:uiPriority w:val="99"/>
     <w:qFormat/>
-    <w:rsid w:val="00284296"/>
+    <w:rsid w:val="00436B66"/>
     <w:pPr>
       <w:ind w:left="440" w:hanging="220"/>
     </w:pPr>
@@ -20829,7 +20586,7 @@
     <w:autoRedefine/>
     <w:uiPriority w:val="99"/>
     <w:qFormat/>
-    <w:rsid w:val="00284296"/>
+    <w:rsid w:val="00436B66"/>
     <w:pPr>
       <w:ind w:left="660" w:hanging="220"/>
     </w:pPr>
@@ -20846,7 +20603,7 @@
     <w:autoRedefine/>
     <w:uiPriority w:val="99"/>
     <w:qFormat/>
-    <w:rsid w:val="00284296"/>
+    <w:rsid w:val="00436B66"/>
     <w:pPr>
       <w:ind w:left="880" w:hanging="220"/>
     </w:pPr>
@@ -20862,7 +20619,7 @@
     <w:next w:val="Normal"/>
     <w:autoRedefine/>
     <w:qFormat/>
-    <w:rsid w:val="00284296"/>
+    <w:rsid w:val="00436B66"/>
     <w:pPr>
       <w:ind w:left="1100" w:hanging="220"/>
     </w:pPr>
@@ -20878,7 +20635,7 @@
     <w:next w:val="Normal"/>
     <w:autoRedefine/>
     <w:qFormat/>
-    <w:rsid w:val="00284296"/>
+    <w:rsid w:val="00436B66"/>
     <w:pPr>
       <w:ind w:left="1320" w:hanging="220"/>
     </w:pPr>
@@ -20895,7 +20652,7 @@
     <w:autoRedefine/>
     <w:semiHidden/>
     <w:qFormat/>
-    <w:rsid w:val="00284296"/>
+    <w:rsid w:val="00436B66"/>
     <w:pPr>
       <w:ind w:left="1540" w:hanging="220"/>
     </w:pPr>
@@ -20912,7 +20669,7 @@
     <w:autoRedefine/>
     <w:semiHidden/>
     <w:qFormat/>
-    <w:rsid w:val="00284296"/>
+    <w:rsid w:val="00436B66"/>
     <w:pPr>
       <w:ind w:left="1760" w:hanging="220"/>
     </w:pPr>
@@ -20929,7 +20686,7 @@
     <w:autoRedefine/>
     <w:semiHidden/>
     <w:qFormat/>
-    <w:rsid w:val="00284296"/>
+    <w:rsid w:val="00436B66"/>
     <w:pPr>
       <w:ind w:left="1980" w:hanging="220"/>
     </w:pPr>
@@ -20946,7 +20703,7 @@
     <w:autoRedefine/>
     <w:uiPriority w:val="99"/>
     <w:qFormat/>
-    <w:rsid w:val="00284296"/>
+    <w:rsid w:val="00436B66"/>
     <w:pPr>
       <w:keepNext/>
       <w:keepLines/>
@@ -20968,7 +20725,7 @@
   <w:style w:type="paragraph" w:customStyle="1" w:styleId="IndexLetter">
     <w:name w:val="Index Letter"/>
     <w:basedOn w:val="Normal"/>
-    <w:rsid w:val="00284296"/>
+    <w:rsid w:val="00436B66"/>
     <w:pPr>
       <w:keepNext/>
       <w:keepLines/>
@@ -20988,7 +20745,7 @@
     <w:link w:val="IntenseQuoteChar"/>
     <w:uiPriority w:val="30"/>
     <w:qFormat/>
-    <w:rsid w:val="00284296"/>
+    <w:rsid w:val="00436B66"/>
     <w:pPr>
       <w:pBdr>
         <w:bottom w:val="single" w:sz="4" w:space="4" w:color="4F81BD"/>
@@ -21008,7 +20765,7 @@
     <w:name w:val="Intense Quote Char"/>
     <w:link w:val="IntenseQuote"/>
     <w:uiPriority w:val="30"/>
-    <w:rsid w:val="00284296"/>
+    <w:rsid w:val="00436B66"/>
     <w:rPr>
       <w:b/>
       <w:bCs/>
@@ -21021,7 +20778,7 @@
   </w:style>
   <w:style w:type="character" w:styleId="LineNumber">
     <w:name w:val="line number"/>
-    <w:rsid w:val="00284296"/>
+    <w:rsid w:val="00436B66"/>
     <w:rPr>
       <w:sz w:val="20"/>
     </w:rPr>
@@ -21029,7 +20786,7 @@
   <w:style w:type="paragraph" w:styleId="List2">
     <w:name w:val="List 2"/>
     <w:basedOn w:val="Normal"/>
-    <w:rsid w:val="00284296"/>
+    <w:rsid w:val="00436B66"/>
     <w:pPr>
       <w:ind w:left="720" w:hanging="360"/>
     </w:pPr>
@@ -21037,7 +20794,7 @@
   <w:style w:type="paragraph" w:styleId="List3">
     <w:name w:val="List 3"/>
     <w:basedOn w:val="Normal"/>
-    <w:rsid w:val="00284296"/>
+    <w:rsid w:val="00436B66"/>
     <w:pPr>
       <w:ind w:left="1080" w:hanging="360"/>
     </w:pPr>
@@ -21045,7 +20802,7 @@
   <w:style w:type="paragraph" w:styleId="List4">
     <w:name w:val="List 4"/>
     <w:basedOn w:val="Normal"/>
-    <w:rsid w:val="00284296"/>
+    <w:rsid w:val="00436B66"/>
     <w:pPr>
       <w:ind w:left="1440" w:hanging="360"/>
     </w:pPr>
@@ -21053,7 +20810,7 @@
   <w:style w:type="paragraph" w:styleId="List5">
     <w:name w:val="List 5"/>
     <w:basedOn w:val="Normal"/>
-    <w:rsid w:val="00284296"/>
+    <w:rsid w:val="00436B66"/>
     <w:pPr>
       <w:ind w:left="1800" w:hanging="360"/>
     </w:pPr>
@@ -21062,7 +20819,7 @@
     <w:name w:val="List Bullet Char"/>
     <w:link w:val="ListBullet"/>
     <w:locked/>
-    <w:rsid w:val="00284296"/>
+    <w:rsid w:val="00436B66"/>
     <w:rPr>
       <w:color w:val="000000" w:themeColor="text1"/>
       <w:sz w:val="22"/>
@@ -21072,7 +20829,7 @@
   <w:style w:type="character" w:customStyle="1" w:styleId="ListBullet2Char">
     <w:name w:val="List Bullet 2 Char"/>
     <w:link w:val="ListBullet2"/>
-    <w:rsid w:val="00284296"/>
+    <w:rsid w:val="00436B66"/>
     <w:rPr>
       <w:color w:val="000000" w:themeColor="text1"/>
       <w:sz w:val="22"/>
@@ -21083,7 +20840,7 @@
     <w:name w:val="List Bullet 2 Indent 2"/>
     <w:basedOn w:val="ListBullet2"/>
     <w:qFormat/>
-    <w:rsid w:val="00284296"/>
+    <w:rsid w:val="00436B66"/>
     <w:pPr>
       <w:numPr>
         <w:numId w:val="10"/>
@@ -21101,7 +20858,7 @@
     <w:name w:val="List Bullet 2 Indent 3"/>
     <w:basedOn w:val="ListBullet2Indent2"/>
     <w:qFormat/>
-    <w:rsid w:val="00284296"/>
+    <w:rsid w:val="00436B66"/>
     <w:pPr>
       <w:numPr>
         <w:numId w:val="16"/>
@@ -21116,7 +20873,7 @@
     <w:name w:val="List Bullet 4"/>
     <w:basedOn w:val="Normal"/>
     <w:qFormat/>
-    <w:rsid w:val="00284296"/>
+    <w:rsid w:val="00436B66"/>
     <w:pPr>
       <w:numPr>
         <w:numId w:val="4"/>
@@ -21132,7 +20889,7 @@
     <w:name w:val="List Bullet 5"/>
     <w:basedOn w:val="Normal"/>
     <w:qFormat/>
-    <w:rsid w:val="00284296"/>
+    <w:rsid w:val="00436B66"/>
     <w:pPr>
       <w:numPr>
         <w:numId w:val="5"/>
@@ -21148,7 +20905,7 @@
     <w:name w:val="List Bullet Indent"/>
     <w:basedOn w:val="ListBullet"/>
     <w:qFormat/>
-    <w:rsid w:val="00284296"/>
+    <w:rsid w:val="00436B66"/>
     <w:pPr>
       <w:numPr>
         <w:numId w:val="11"/>
@@ -21164,7 +20921,7 @@
     <w:name w:val="List Bullet Indent 2"/>
     <w:basedOn w:val="ListBulletIndent"/>
     <w:qFormat/>
-    <w:rsid w:val="00284296"/>
+    <w:rsid w:val="00436B66"/>
     <w:pPr>
       <w:tabs>
         <w:tab w:val="clear" w:pos="1080"/>
@@ -21177,7 +20934,7 @@
     <w:name w:val="List Bullet Indent 3"/>
     <w:basedOn w:val="ListBulletIndent"/>
     <w:qFormat/>
-    <w:rsid w:val="00284296"/>
+    <w:rsid w:val="00436B66"/>
     <w:pPr>
       <w:tabs>
         <w:tab w:val="clear" w:pos="1080"/>
@@ -21190,7 +20947,7 @@
     <w:name w:val="List Bullet Indent 4"/>
     <w:basedOn w:val="ListBullet2"/>
     <w:qFormat/>
-    <w:rsid w:val="00284296"/>
+    <w:rsid w:val="00436B66"/>
     <w:pPr>
       <w:numPr>
         <w:numId w:val="17"/>
@@ -21205,7 +20962,7 @@
   <w:style w:type="paragraph" w:styleId="ListContinue2">
     <w:name w:val="List Continue 2"/>
     <w:basedOn w:val="Normal"/>
-    <w:rsid w:val="00284296"/>
+    <w:rsid w:val="00436B66"/>
     <w:pPr>
       <w:spacing w:after="120"/>
       <w:ind w:left="720"/>
@@ -21214,7 +20971,7 @@
   <w:style w:type="paragraph" w:styleId="ListContinue3">
     <w:name w:val="List Continue 3"/>
     <w:basedOn w:val="Normal"/>
-    <w:rsid w:val="00284296"/>
+    <w:rsid w:val="00436B66"/>
     <w:pPr>
       <w:spacing w:after="120"/>
       <w:ind w:left="1080"/>
@@ -21223,7 +20980,7 @@
   <w:style w:type="paragraph" w:styleId="ListContinue4">
     <w:name w:val="List Continue 4"/>
     <w:basedOn w:val="Normal"/>
-    <w:rsid w:val="00284296"/>
+    <w:rsid w:val="00436B66"/>
     <w:pPr>
       <w:spacing w:after="120"/>
       <w:ind w:left="1440"/>
@@ -21232,7 +20989,7 @@
   <w:style w:type="paragraph" w:styleId="ListContinue5">
     <w:name w:val="List Continue 5"/>
     <w:basedOn w:val="Normal"/>
-    <w:rsid w:val="00284296"/>
+    <w:rsid w:val="00436B66"/>
     <w:pPr>
       <w:spacing w:after="120"/>
       <w:ind w:left="1800"/>
@@ -21242,7 +20999,7 @@
     <w:name w:val="List Number Char"/>
     <w:link w:val="ListNumber"/>
     <w:locked/>
-    <w:rsid w:val="00284296"/>
+    <w:rsid w:val="00436B66"/>
     <w:rPr>
       <w:color w:val="000000" w:themeColor="text1"/>
       <w:sz w:val="22"/>
@@ -21253,7 +21010,7 @@
     <w:name w:val="List Number 2"/>
     <w:basedOn w:val="Normal"/>
     <w:qFormat/>
-    <w:rsid w:val="00284296"/>
+    <w:rsid w:val="00436B66"/>
     <w:pPr>
       <w:numPr>
         <w:numId w:val="6"/>
@@ -21268,7 +21025,7 @@
   <w:style w:type="paragraph" w:styleId="ListNumber3">
     <w:name w:val="List Number 3"/>
     <w:basedOn w:val="Normal"/>
-    <w:rsid w:val="00284296"/>
+    <w:rsid w:val="00436B66"/>
     <w:pPr>
       <w:numPr>
         <w:numId w:val="7"/>
@@ -21283,7 +21040,7 @@
   <w:style w:type="paragraph" w:styleId="ListNumber4">
     <w:name w:val="List Number 4"/>
     <w:basedOn w:val="Normal"/>
-    <w:rsid w:val="00284296"/>
+    <w:rsid w:val="00436B66"/>
     <w:pPr>
       <w:numPr>
         <w:numId w:val="8"/>
@@ -21299,7 +21056,7 @@
     <w:name w:val="List Number 5"/>
     <w:basedOn w:val="Normal"/>
     <w:qFormat/>
-    <w:rsid w:val="00284296"/>
+    <w:rsid w:val="00436B66"/>
     <w:pPr>
       <w:numPr>
         <w:numId w:val="9"/>
@@ -21314,7 +21071,7 @@
     <w:name w:val="macro"/>
     <w:link w:val="MacroTextChar"/>
     <w:semiHidden/>
-    <w:rsid w:val="00284296"/>
+    <w:rsid w:val="00436B66"/>
     <w:pPr>
       <w:tabs>
         <w:tab w:val="left" w:pos="480"/>
@@ -21337,7 +21094,7 @@
     <w:basedOn w:val="DefaultParagraphFont"/>
     <w:link w:val="MacroText"/>
     <w:semiHidden/>
-    <w:rsid w:val="00284296"/>
+    <w:rsid w:val="00436B66"/>
     <w:rPr>
       <w:rFonts w:ascii="Courier New" w:hAnsi="Courier New" w:cs="Courier New"/>
     </w:rPr>
@@ -21345,7 +21102,7 @@
   <w:style w:type="paragraph" w:customStyle="1" w:styleId="MenuBox">
     <w:name w:val="Menu Box"/>
     <w:basedOn w:val="Normal"/>
-    <w:rsid w:val="00284296"/>
+    <w:rsid w:val="00436B66"/>
     <w:pPr>
       <w:keepNext/>
       <w:keepLines/>
@@ -21374,7 +21131,7 @@
     <w:name w:val="No Spacing"/>
     <w:uiPriority w:val="1"/>
     <w:qFormat/>
-    <w:rsid w:val="00284296"/>
+    <w:rsid w:val="00436B66"/>
     <w:rPr>
       <w:sz w:val="22"/>
       <w:szCs w:val="22"/>
@@ -21383,7 +21140,7 @@
   <w:style w:type="paragraph" w:styleId="NormalWeb">
     <w:name w:val="Normal (Web)"/>
     <w:basedOn w:val="Normal"/>
-    <w:rsid w:val="00284296"/>
+    <w:rsid w:val="00436B66"/>
     <w:rPr>
       <w:sz w:val="24"/>
       <w:szCs w:val="24"/>
@@ -21393,7 +21150,7 @@
     <w:name w:val="Normal Indent"/>
     <w:basedOn w:val="Normal"/>
     <w:qFormat/>
-    <w:rsid w:val="00284296"/>
+    <w:rsid w:val="00436B66"/>
     <w:pPr>
       <w:ind w:left="720"/>
     </w:pPr>
@@ -21402,7 +21159,7 @@
     <w:name w:val="Note Char"/>
     <w:link w:val="Note"/>
     <w:locked/>
-    <w:rsid w:val="00284296"/>
+    <w:rsid w:val="00436B66"/>
     <w:rPr>
       <w:rFonts w:eastAsia="Batang" w:cs="Arial"/>
       <w:color w:val="000000" w:themeColor="text1"/>
@@ -21415,7 +21172,7 @@
     <w:name w:val="Note Indent"/>
     <w:basedOn w:val="Note"/>
     <w:qFormat/>
-    <w:rsid w:val="00284296"/>
+    <w:rsid w:val="00436B66"/>
     <w:pPr>
       <w:ind w:left="1080"/>
     </w:pPr>
@@ -21424,7 +21181,7 @@
     <w:name w:val="Note Indent 2"/>
     <w:basedOn w:val="NoteIndent"/>
     <w:qFormat/>
-    <w:rsid w:val="00284296"/>
+    <w:rsid w:val="00436B66"/>
     <w:pPr>
       <w:ind w:left="1440"/>
     </w:pPr>
@@ -21433,7 +21190,7 @@
     <w:name w:val="Note Indent 3"/>
     <w:basedOn w:val="NoteIndent2"/>
     <w:qFormat/>
-    <w:rsid w:val="00284296"/>
+    <w:rsid w:val="00436B66"/>
     <w:pPr>
       <w:ind w:left="1800"/>
     </w:pPr>
@@ -21442,7 +21199,7 @@
     <w:name w:val="Note Indent 4"/>
     <w:basedOn w:val="NoteIndent3"/>
     <w:qFormat/>
-    <w:rsid w:val="00284296"/>
+    <w:rsid w:val="00436B66"/>
     <w:pPr>
       <w:ind w:left="2160"/>
     </w:pPr>
@@ -21451,7 +21208,7 @@
     <w:name w:val="Note List Bullet"/>
     <w:basedOn w:val="Normal"/>
     <w:qFormat/>
-    <w:rsid w:val="00284296"/>
+    <w:rsid w:val="00436B66"/>
     <w:pPr>
       <w:numPr>
         <w:numId w:val="13"/>
@@ -21463,7 +21220,7 @@
     <w:name w:val="Plain Text"/>
     <w:basedOn w:val="Normal"/>
     <w:link w:val="PlainTextChar"/>
-    <w:rsid w:val="00284296"/>
+    <w:rsid w:val="00436B66"/>
     <w:rPr>
       <w:rFonts w:ascii="Courier New" w:hAnsi="Courier New" w:cs="Courier New"/>
       <w:sz w:val="20"/>
@@ -21474,7 +21231,7 @@
     <w:name w:val="Plain Text Char"/>
     <w:basedOn w:val="DefaultParagraphFont"/>
     <w:link w:val="PlainText"/>
-    <w:rsid w:val="00284296"/>
+    <w:rsid w:val="00436B66"/>
     <w:rPr>
       <w:rFonts w:ascii="Courier New" w:hAnsi="Courier New" w:cs="Courier New"/>
       <w:color w:val="000000" w:themeColor="text1"/>
@@ -21487,7 +21244,7 @@
     <w:link w:val="QuoteChar"/>
     <w:uiPriority w:val="29"/>
     <w:qFormat/>
-    <w:rsid w:val="00284296"/>
+    <w:rsid w:val="00436B66"/>
     <w:rPr>
       <w:i/>
       <w:iCs/>
@@ -21498,7 +21255,7 @@
     <w:name w:val="Quote Char"/>
     <w:link w:val="Quote"/>
     <w:uiPriority w:val="29"/>
-    <w:rsid w:val="00284296"/>
+    <w:rsid w:val="00436B66"/>
     <w:rPr>
       <w:i/>
       <w:iCs/>
@@ -21512,13 +21269,13 @@
     <w:basedOn w:val="Normal"/>
     <w:next w:val="Normal"/>
     <w:link w:val="SalutationChar"/>
-    <w:rsid w:val="00284296"/>
+    <w:rsid w:val="00436B66"/>
   </w:style>
   <w:style w:type="character" w:customStyle="1" w:styleId="SalutationChar">
     <w:name w:val="Salutation Char"/>
     <w:basedOn w:val="DefaultParagraphFont"/>
     <w:link w:val="Salutation"/>
-    <w:rsid w:val="00284296"/>
+    <w:rsid w:val="00436B66"/>
     <w:rPr>
       <w:color w:val="000000" w:themeColor="text1"/>
       <w:sz w:val="22"/>
@@ -21529,13 +21286,13 @@
     <w:name w:val="Signature"/>
     <w:basedOn w:val="Normal"/>
     <w:link w:val="SignatureChar"/>
-    <w:rsid w:val="00284296"/>
+    <w:rsid w:val="00436B66"/>
   </w:style>
   <w:style w:type="character" w:customStyle="1" w:styleId="SignatureChar">
     <w:name w:val="Signature Char"/>
     <w:basedOn w:val="DefaultParagraphFont"/>
     <w:link w:val="Signature"/>
-    <w:rsid w:val="00284296"/>
+    <w:rsid w:val="00436B66"/>
     <w:rPr>
       <w:color w:val="000000" w:themeColor="text1"/>
       <w:sz w:val="22"/>
@@ -21545,7 +21302,7 @@
   <w:style w:type="character" w:styleId="Strong">
     <w:name w:val="Strong"/>
     <w:qFormat/>
-    <w:rsid w:val="00284296"/>
+    <w:rsid w:val="00436B66"/>
     <w:rPr>
       <w:b/>
       <w:bCs/>
@@ -21555,7 +21312,7 @@
     <w:name w:val="Table Note"/>
     <w:basedOn w:val="TableText"/>
     <w:qFormat/>
-    <w:rsid w:val="00284296"/>
+    <w:rsid w:val="00436B66"/>
     <w:pPr>
       <w:ind w:left="533" w:hanging="533"/>
     </w:pPr>
@@ -21564,7 +21321,7 @@
     <w:name w:val="Table Caution"/>
     <w:basedOn w:val="TableNote"/>
     <w:qFormat/>
-    <w:rsid w:val="00284296"/>
+    <w:rsid w:val="00436B66"/>
     <w:pPr>
       <w:ind w:left="720" w:hanging="720"/>
     </w:pPr>
@@ -21576,7 +21333,7 @@
     <w:name w:val="Table Heading"/>
     <w:basedOn w:val="TableText"/>
     <w:qFormat/>
-    <w:rsid w:val="00284296"/>
+    <w:rsid w:val="00436B66"/>
     <w:pPr>
       <w:keepNext/>
       <w:keepLines/>
@@ -21594,7 +21351,7 @@
     <w:name w:val="Table List Bullet"/>
     <w:basedOn w:val="ListBullet"/>
     <w:qFormat/>
-    <w:rsid w:val="00284296"/>
+    <w:rsid w:val="00436B66"/>
     <w:pPr>
       <w:numPr>
         <w:numId w:val="19"/>
@@ -21611,7 +21368,7 @@
     <w:name w:val="Table List Bullet 2"/>
     <w:basedOn w:val="TableListBullet"/>
     <w:qFormat/>
-    <w:rsid w:val="00284296"/>
+    <w:rsid w:val="00436B66"/>
     <w:pPr>
       <w:numPr>
         <w:numId w:val="14"/>
@@ -21623,7 +21380,7 @@
     <w:basedOn w:val="Normal"/>
     <w:next w:val="Normal"/>
     <w:semiHidden/>
-    <w:rsid w:val="00284296"/>
+    <w:rsid w:val="00436B66"/>
     <w:pPr>
       <w:ind w:left="220" w:hanging="220"/>
     </w:pPr>
@@ -21633,7 +21390,7 @@
     <w:basedOn w:val="Normal"/>
     <w:next w:val="Normal"/>
     <w:semiHidden/>
-    <w:rsid w:val="00284296"/>
+    <w:rsid w:val="00436B66"/>
     <w:pPr>
       <w:spacing w:before="120"/>
     </w:pPr>
@@ -21649,7 +21406,7 @@
     <w:name w:val="VA Seal"/>
     <w:basedOn w:val="Normal"/>
     <w:qFormat/>
-    <w:rsid w:val="00284296"/>
+    <w:rsid w:val="00436B66"/>
     <w:pPr>
       <w:spacing w:before="960" w:after="960"/>
       <w:jc w:val="center"/>
@@ -21666,7 +21423,7 @@
     <w:basedOn w:val="BodyText"/>
     <w:autoRedefine/>
     <w:qFormat/>
-    <w:rsid w:val="00284296"/>
+    <w:rsid w:val="00436B66"/>
     <w:pPr>
       <w:keepNext/>
       <w:keepLines/>
@@ -21682,7 +21439,7 @@
     <w:name w:val="Caution Indent 4"/>
     <w:basedOn w:val="CautionIndent3"/>
     <w:qFormat/>
-    <w:rsid w:val="00284296"/>
+    <w:rsid w:val="00436B66"/>
     <w:pPr>
       <w:ind w:left="2347"/>
     </w:pPr>
@@ -21691,7 +21448,7 @@
     <w:name w:val="List Bullet 2 Indent"/>
     <w:basedOn w:val="ListBullet2"/>
     <w:qFormat/>
-    <w:rsid w:val="00284296"/>
+    <w:rsid w:val="00436B66"/>
     <w:pPr>
       <w:numPr>
         <w:numId w:val="15"/>
@@ -21706,7 +21463,7 @@
   <w:style w:type="paragraph" w:styleId="List">
     <w:name w:val="List"/>
     <w:basedOn w:val="Normal"/>
-    <w:rsid w:val="00284296"/>
+    <w:rsid w:val="00436B66"/>
     <w:pPr>
       <w:ind w:left="360" w:hanging="360"/>
     </w:pPr>
@@ -21714,7 +21471,7 @@
   <w:style w:type="paragraph" w:styleId="ListContinue">
     <w:name w:val="List Continue"/>
     <w:basedOn w:val="Normal"/>
-    <w:rsid w:val="00284296"/>
+    <w:rsid w:val="00436B66"/>
     <w:pPr>
       <w:spacing w:after="120"/>
       <w:ind w:left="360"/>
@@ -21725,7 +21482,7 @@
     <w:basedOn w:val="Normal"/>
     <w:uiPriority w:val="34"/>
     <w:qFormat/>
-    <w:rsid w:val="00284296"/>
+    <w:rsid w:val="00436B66"/>
     <w:pPr>
       <w:ind w:left="720"/>
     </w:pPr>
@@ -21734,7 +21491,7 @@
     <w:name w:val="Message Header"/>
     <w:basedOn w:val="Normal"/>
     <w:link w:val="MessageHeaderChar"/>
-    <w:rsid w:val="00284296"/>
+    <w:rsid w:val="00436B66"/>
     <w:pPr>
       <w:pBdr>
         <w:top w:val="single" w:sz="6" w:space="1" w:color="auto"/>
@@ -21755,7 +21512,7 @@
     <w:name w:val="Message Header Char"/>
     <w:basedOn w:val="DefaultParagraphFont"/>
     <w:link w:val="MessageHeader"/>
-    <w:rsid w:val="00284296"/>
+    <w:rsid w:val="00436B66"/>
     <w:rPr>
       <w:rFonts w:ascii="Arial" w:hAnsi="Arial" w:cs="Arial"/>
       <w:color w:val="000000" w:themeColor="text1"/>
@@ -21791,7 +21548,7 @@
   <w:style w:type="character" w:styleId="CommentReference">
     <w:name w:val="annotation reference"/>
     <w:semiHidden/>
-    <w:rsid w:val="00284296"/>
+    <w:rsid w:val="00436B66"/>
     <w:rPr>
       <w:sz w:val="16"/>
       <w:szCs w:val="16"/>
@@ -21802,7 +21559,7 @@
     <w:basedOn w:val="Normal"/>
     <w:link w:val="CommentTextChar"/>
     <w:semiHidden/>
-    <w:rsid w:val="00284296"/>
+    <w:rsid w:val="00436B66"/>
     <w:rPr>
       <w:sz w:val="20"/>
       <w:szCs w:val="20"/>
@@ -21813,7 +21570,7 @@
     <w:basedOn w:val="DefaultParagraphFont"/>
     <w:link w:val="CommentText"/>
     <w:semiHidden/>
-    <w:rsid w:val="00284296"/>
+    <w:rsid w:val="00436B66"/>
     <w:rPr>
       <w:color w:val="000000" w:themeColor="text1"/>
     </w:rPr>
@@ -21824,7 +21581,7 @@
     <w:next w:val="CommentText"/>
     <w:link w:val="CommentSubjectChar"/>
     <w:semiHidden/>
-    <w:rsid w:val="00284296"/>
+    <w:rsid w:val="00436B66"/>
     <w:rPr>
       <w:b/>
       <w:bCs/>
@@ -21835,7 +21592,7 @@
     <w:basedOn w:val="CommentTextChar"/>
     <w:link w:val="CommentSubject"/>
     <w:semiHidden/>
-    <w:rsid w:val="00284296"/>
+    <w:rsid w:val="00436B66"/>
     <w:rPr>
       <w:b/>
       <w:bCs/>
@@ -21846,7 +21603,7 @@
     <w:name w:val="Image"/>
     <w:basedOn w:val="Normal"/>
     <w:qFormat/>
-    <w:rsid w:val="00284296"/>
+    <w:rsid w:val="00436B66"/>
     <w:pPr>
       <w:jc w:val="center"/>
     </w:pPr>
@@ -22066,7 +21823,7 @@
   <w:style w:type="paragraph" w:default="1" w:styleId="Normal">
     <w:name w:val="Normal"/>
     <w:qFormat/>
-    <w:rsid w:val="00284296"/>
+    <w:rsid w:val="00436B66"/>
     <w:rPr>
       <w:color w:val="000000" w:themeColor="text1"/>
       <w:sz w:val="22"/>
@@ -22081,7 +21838,7 @@
     <w:autoRedefine/>
     <w:uiPriority w:val="9"/>
     <w:qFormat/>
-    <w:rsid w:val="00284296"/>
+    <w:rsid w:val="00436B66"/>
     <w:pPr>
       <w:keepNext/>
       <w:keepLines/>
@@ -22114,7 +21871,7 @@
     <w:autoRedefine/>
     <w:uiPriority w:val="9"/>
     <w:qFormat/>
-    <w:rsid w:val="00284296"/>
+    <w:rsid w:val="00436B66"/>
     <w:pPr>
       <w:keepNext/>
       <w:keepLines/>
@@ -22148,7 +21905,7 @@
     <w:autoRedefine/>
     <w:uiPriority w:val="9"/>
     <w:qFormat/>
-    <w:rsid w:val="00284296"/>
+    <w:rsid w:val="00436B66"/>
     <w:pPr>
       <w:keepNext/>
       <w:keepLines/>
@@ -22181,7 +21938,7 @@
     <w:autoRedefine/>
     <w:uiPriority w:val="9"/>
     <w:qFormat/>
-    <w:rsid w:val="00284296"/>
+    <w:rsid w:val="00436B66"/>
     <w:pPr>
       <w:keepNext/>
       <w:keepLines/>
@@ -22214,7 +21971,7 @@
     <w:autoRedefine/>
     <w:uiPriority w:val="9"/>
     <w:qFormat/>
-    <w:rsid w:val="00284296"/>
+    <w:rsid w:val="00436B66"/>
     <w:pPr>
       <w:keepNext/>
       <w:keepLines/>
@@ -22248,7 +22005,7 @@
     <w:autoRedefine/>
     <w:uiPriority w:val="9"/>
     <w:qFormat/>
-    <w:rsid w:val="00284296"/>
+    <w:rsid w:val="00436B66"/>
     <w:pPr>
       <w:keepNext/>
       <w:keepLines/>
@@ -22279,7 +22036,7 @@
     <w:autoRedefine/>
     <w:uiPriority w:val="9"/>
     <w:qFormat/>
-    <w:rsid w:val="00284296"/>
+    <w:rsid w:val="00436B66"/>
     <w:pPr>
       <w:keepNext/>
       <w:keepLines/>
@@ -22310,7 +22067,7 @@
     <w:autoRedefine/>
     <w:uiPriority w:val="9"/>
     <w:qFormat/>
-    <w:rsid w:val="00284296"/>
+    <w:rsid w:val="00436B66"/>
     <w:pPr>
       <w:keepNext/>
       <w:keepLines/>
@@ -22340,7 +22097,7 @@
     <w:link w:val="Heading9Char"/>
     <w:autoRedefine/>
     <w:qFormat/>
-    <w:rsid w:val="00284296"/>
+    <w:rsid w:val="00436B66"/>
     <w:pPr>
       <w:numPr>
         <w:ilvl w:val="8"/>
@@ -22364,7 +22121,7 @@
     <w:uiPriority w:val="1"/>
     <w:semiHidden/>
     <w:unhideWhenUsed/>
-    <w:rsid w:val="00284296"/>
+    <w:rsid w:val="00436B66"/>
   </w:style>
   <w:style w:type="table" w:default="1" w:styleId="TableNormal">
     <w:name w:val="Normal Table"/>
@@ -22386,7 +22143,7 @@
     <w:uiPriority w:val="99"/>
     <w:semiHidden/>
     <w:unhideWhenUsed/>
-    <w:rsid w:val="00284296"/>
+    <w:rsid w:val="00436B66"/>
   </w:style>
   <w:style w:type="paragraph" w:styleId="BodyText2">
     <w:name w:val="Body Text 2"/>
@@ -22394,7 +22151,7 @@
     <w:link w:val="BodyText2Char"/>
     <w:uiPriority w:val="99"/>
     <w:qFormat/>
-    <w:rsid w:val="00284296"/>
+    <w:rsid w:val="00436B66"/>
     <w:pPr>
       <w:spacing w:before="120" w:after="120"/>
       <w:ind w:left="360"/>
@@ -22411,7 +22168,7 @@
     <w:link w:val="BodyTextChar"/>
     <w:uiPriority w:val="99"/>
     <w:qFormat/>
-    <w:rsid w:val="00284296"/>
+    <w:rsid w:val="00436B66"/>
     <w:pPr>
       <w:spacing w:before="120" w:after="120"/>
     </w:pPr>
@@ -22426,7 +22183,7 @@
     <w:basedOn w:val="Normal"/>
     <w:link w:val="ListBulletChar"/>
     <w:qFormat/>
-    <w:rsid w:val="00284296"/>
+    <w:rsid w:val="00436B66"/>
     <w:pPr>
       <w:numPr>
         <w:numId w:val="1"/>
@@ -22444,7 +22201,7 @@
     <w:basedOn w:val="Normal"/>
     <w:link w:val="ListBullet2Char"/>
     <w:qFormat/>
-    <w:rsid w:val="00284296"/>
+    <w:rsid w:val="00436B66"/>
     <w:pPr>
       <w:numPr>
         <w:numId w:val="2"/>
@@ -22459,7 +22216,7 @@
     <w:name w:val="List Bullet 3"/>
     <w:basedOn w:val="Normal"/>
     <w:qFormat/>
-    <w:rsid w:val="00284296"/>
+    <w:rsid w:val="00436B66"/>
     <w:pPr>
       <w:numPr>
         <w:numId w:val="3"/>
@@ -22477,7 +22234,7 @@
     <w:next w:val="Normal"/>
     <w:link w:val="CaptionChar"/>
     <w:qFormat/>
-    <w:rsid w:val="00284296"/>
+    <w:rsid w:val="00436B66"/>
     <w:pPr>
       <w:keepNext/>
       <w:keepLines/>
@@ -22497,7 +22254,7 @@
     <w:basedOn w:val="Normal"/>
     <w:link w:val="FooterChar"/>
     <w:qFormat/>
-    <w:rsid w:val="00284296"/>
+    <w:rsid w:val="00436B66"/>
     <w:pPr>
       <w:tabs>
         <w:tab w:val="center" w:pos="4680"/>
@@ -22516,7 +22273,7 @@
     <w:basedOn w:val="Normal"/>
     <w:link w:val="ListNumberChar"/>
     <w:qFormat/>
-    <w:rsid w:val="00284296"/>
+    <w:rsid w:val="00436B66"/>
     <w:pPr>
       <w:numPr>
         <w:numId w:val="12"/>
@@ -22534,7 +22291,7 @@
     <w:basedOn w:val="Normal"/>
     <w:link w:val="HeaderChar"/>
     <w:qFormat/>
-    <w:rsid w:val="00284296"/>
+    <w:rsid w:val="00436B66"/>
     <w:pPr>
       <w:tabs>
         <w:tab w:val="center" w:pos="4680"/>
@@ -22553,7 +22310,7 @@
     <w:basedOn w:val="Normal"/>
     <w:link w:val="BodyText3Char"/>
     <w:qFormat/>
-    <w:rsid w:val="00284296"/>
+    <w:rsid w:val="00436B66"/>
     <w:pPr>
       <w:spacing w:before="120" w:after="120"/>
       <w:ind w:left="720"/>
@@ -22570,7 +22327,7 @@
     <w:autoRedefine/>
     <w:uiPriority w:val="39"/>
     <w:qFormat/>
-    <w:rsid w:val="00284296"/>
+    <w:rsid w:val="00436B66"/>
     <w:pPr>
       <w:tabs>
         <w:tab w:val="left" w:pos="5220"/>
@@ -22592,7 +22349,7 @@
     <w:autoRedefine/>
     <w:uiPriority w:val="39"/>
     <w:qFormat/>
-    <w:rsid w:val="008B722C"/>
+    <w:rsid w:val="00436B66"/>
     <w:pPr>
       <w:keepNext/>
       <w:keepLines/>
@@ -22614,7 +22371,7 @@
     <w:autoRedefine/>
     <w:uiPriority w:val="39"/>
     <w:qFormat/>
-    <w:rsid w:val="00284296"/>
+    <w:rsid w:val="00436B66"/>
     <w:pPr>
       <w:tabs>
         <w:tab w:val="left" w:pos="1080"/>
@@ -22637,7 +22394,7 @@
     <w:autoRedefine/>
     <w:uiPriority w:val="39"/>
     <w:qFormat/>
-    <w:rsid w:val="00284296"/>
+    <w:rsid w:val="00436B66"/>
     <w:pPr>
       <w:tabs>
         <w:tab w:val="left" w:pos="1627"/>
@@ -22659,7 +22416,7 @@
     <w:autoRedefine/>
     <w:uiPriority w:val="39"/>
     <w:qFormat/>
-    <w:rsid w:val="00284296"/>
+    <w:rsid w:val="00436B66"/>
     <w:pPr>
       <w:tabs>
         <w:tab w:val="left" w:pos="3060"/>
@@ -22681,7 +22438,7 @@
     <w:autoRedefine/>
     <w:uiPriority w:val="39"/>
     <w:qFormat/>
-    <w:rsid w:val="00284296"/>
+    <w:rsid w:val="00436B66"/>
     <w:pPr>
       <w:tabs>
         <w:tab w:val="left" w:pos="3960"/>
@@ -22703,7 +22460,7 @@
     <w:autoRedefine/>
     <w:uiPriority w:val="39"/>
     <w:qFormat/>
-    <w:rsid w:val="00284296"/>
+    <w:rsid w:val="00436B66"/>
     <w:pPr>
       <w:tabs>
         <w:tab w:val="left" w:leader="dot" w:pos="6660"/>
@@ -22725,7 +22482,7 @@
     <w:autoRedefine/>
     <w:uiPriority w:val="39"/>
     <w:qFormat/>
-    <w:rsid w:val="00284296"/>
+    <w:rsid w:val="00436B66"/>
     <w:pPr>
       <w:tabs>
         <w:tab w:val="left" w:pos="8100"/>
@@ -22747,7 +22504,7 @@
     <w:autoRedefine/>
     <w:uiPriority w:val="39"/>
     <w:qFormat/>
-    <w:rsid w:val="00284296"/>
+    <w:rsid w:val="00436B66"/>
     <w:pPr>
       <w:tabs>
         <w:tab w:val="right" w:leader="dot" w:pos="9350"/>
@@ -22764,7 +22521,7 @@
     <w:name w:val="Body Text 4"/>
     <w:basedOn w:val="BodyText3"/>
     <w:qFormat/>
-    <w:rsid w:val="00284296"/>
+    <w:rsid w:val="00436B66"/>
     <w:pPr>
       <w:ind w:left="1080"/>
     </w:pPr>
@@ -22778,7 +22535,7 @@
     <w:basedOn w:val="BodyText"/>
     <w:link w:val="CautionChar"/>
     <w:qFormat/>
-    <w:rsid w:val="00284296"/>
+    <w:rsid w:val="00436B66"/>
     <w:pPr>
       <w:ind w:left="907" w:hanging="907"/>
     </w:pPr>
@@ -22794,7 +22551,7 @@
     <w:basedOn w:val="Normal"/>
     <w:link w:val="NoteChar"/>
     <w:qFormat/>
-    <w:rsid w:val="00284296"/>
+    <w:rsid w:val="00436B66"/>
     <w:pPr>
       <w:spacing w:before="120" w:after="120"/>
       <w:ind w:left="720" w:hanging="720"/>
@@ -22808,7 +22565,7 @@
   <w:style w:type="paragraph" w:styleId="BlockText">
     <w:name w:val="Block Text"/>
     <w:basedOn w:val="Normal"/>
-    <w:rsid w:val="00284296"/>
+    <w:rsid w:val="00436B66"/>
     <w:pPr>
       <w:spacing w:after="120"/>
       <w:ind w:left="1440" w:right="1440"/>
@@ -22817,7 +22574,7 @@
   <w:style w:type="character" w:styleId="Hyperlink">
     <w:name w:val="Hyperlink"/>
     <w:uiPriority w:val="99"/>
-    <w:rsid w:val="00284296"/>
+    <w:rsid w:val="00436B66"/>
     <w:rPr>
       <w:color w:val="0000FF"/>
       <w:u w:val="single"/>
@@ -22830,7 +22587,7 @@
     <w:autoRedefine/>
     <w:uiPriority w:val="99"/>
     <w:qFormat/>
-    <w:rsid w:val="00284296"/>
+    <w:rsid w:val="00436B66"/>
     <w:pPr>
       <w:tabs>
         <w:tab w:val="right" w:leader="dot" w:pos="9350"/>
@@ -22846,7 +22603,7 @@
     <w:name w:val="Table Text"/>
     <w:link w:val="TableTextChar"/>
     <w:qFormat/>
-    <w:rsid w:val="00284296"/>
+    <w:rsid w:val="00436B66"/>
     <w:pPr>
       <w:overflowPunct w:val="0"/>
       <w:autoSpaceDE w:val="0"/>
@@ -22878,13 +22635,13 @@
   <w:style w:type="character" w:styleId="PageNumber">
     <w:name w:val="page number"/>
     <w:basedOn w:val="DefaultParagraphFont"/>
-    <w:rsid w:val="00284296"/>
+    <w:rsid w:val="00436B66"/>
   </w:style>
   <w:style w:type="paragraph" w:styleId="BalloonText">
     <w:name w:val="Balloon Text"/>
     <w:basedOn w:val="Normal"/>
     <w:link w:val="BalloonTextChar"/>
-    <w:rsid w:val="00284296"/>
+    <w:rsid w:val="00436B66"/>
     <w:rPr>
       <w:rFonts w:ascii="Tahoma" w:hAnsi="Tahoma" w:cs="Tahoma"/>
       <w:sz w:val="16"/>
@@ -22895,7 +22652,7 @@
     <w:name w:val="Balloon Text Char"/>
     <w:basedOn w:val="DefaultParagraphFont"/>
     <w:link w:val="BalloonText"/>
-    <w:rsid w:val="00284296"/>
+    <w:rsid w:val="00436B66"/>
     <w:rPr>
       <w:rFonts w:ascii="Tahoma" w:hAnsi="Tahoma" w:cs="Tahoma"/>
       <w:color w:val="000000" w:themeColor="text1"/>
@@ -22917,7 +22674,7 @@
     <w:name w:val="Body Text Char"/>
     <w:link w:val="BodyText"/>
     <w:uiPriority w:val="99"/>
-    <w:rsid w:val="00284296"/>
+    <w:rsid w:val="00436B66"/>
     <w:rPr>
       <w:rFonts w:eastAsia="Batang"/>
       <w:color w:val="000000" w:themeColor="text1"/>
@@ -22929,7 +22686,7 @@
   <w:style w:type="character" w:customStyle="1" w:styleId="FooterChar">
     <w:name w:val="Footer Char"/>
     <w:link w:val="Footer"/>
-    <w:rsid w:val="00284296"/>
+    <w:rsid w:val="00436B66"/>
     <w:rPr>
       <w:rFonts w:eastAsia="Batang"/>
       <w:color w:val="000000" w:themeColor="text1"/>
@@ -22939,7 +22696,7 @@
   <w:style w:type="table" w:styleId="TableGrid">
     <w:name w:val="Table Grid"/>
     <w:basedOn w:val="TableNormal"/>
-    <w:rsid w:val="00284296"/>
+    <w:rsid w:val="00436B66"/>
     <w:tblPr>
       <w:tblBorders>
         <w:top w:val="single" w:sz="4" w:space="0" w:color="auto"/>
@@ -22958,7 +22715,7 @@
     <w:link w:val="TitleChar"/>
     <w:autoRedefine/>
     <w:qFormat/>
-    <w:rsid w:val="00284296"/>
+    <w:rsid w:val="00436B66"/>
     <w:pPr>
       <w:spacing w:after="360"/>
       <w:jc w:val="center"/>
@@ -22976,7 +22733,7 @@
   <w:style w:type="character" w:customStyle="1" w:styleId="TitleChar">
     <w:name w:val="Title Char"/>
     <w:link w:val="Title"/>
-    <w:rsid w:val="00284296"/>
+    <w:rsid w:val="00436B66"/>
     <w:rPr>
       <w:rFonts w:ascii="Arial" w:hAnsi="Arial"/>
       <w:b/>
@@ -22992,7 +22749,7 @@
     <w:basedOn w:val="Title"/>
     <w:autoRedefine/>
     <w:qFormat/>
-    <w:rsid w:val="00284296"/>
+    <w:rsid w:val="00436B66"/>
     <w:rPr>
       <w:sz w:val="28"/>
     </w:rPr>
@@ -23100,7 +22857,7 @@
     <w:name w:val="Heading 7 Char"/>
     <w:link w:val="Heading7"/>
     <w:uiPriority w:val="9"/>
-    <w:rsid w:val="00284296"/>
+    <w:rsid w:val="00436B66"/>
     <w:rPr>
       <w:rFonts w:ascii="Arial" w:eastAsia="Batang" w:hAnsi="Arial"/>
       <w:b/>
@@ -23114,7 +22871,7 @@
     <w:name w:val="Heading 1 Char"/>
     <w:link w:val="Heading1"/>
     <w:uiPriority w:val="9"/>
-    <w:rsid w:val="00284296"/>
+    <w:rsid w:val="00436B66"/>
     <w:rPr>
       <w:rFonts w:ascii="Arial" w:eastAsia="Batang" w:hAnsi="Arial" w:cs="Arial"/>
       <w:b/>
@@ -23373,7 +23130,7 @@
     <w:name w:val="Heading 8 Char"/>
     <w:link w:val="Heading8"/>
     <w:uiPriority w:val="9"/>
-    <w:rsid w:val="00284296"/>
+    <w:rsid w:val="00436B66"/>
     <w:rPr>
       <w:rFonts w:ascii="Arial" w:eastAsia="Batang" w:hAnsi="Arial"/>
       <w:b/>
@@ -23388,7 +23145,7 @@
     <w:name w:val="Heading 9 Char"/>
     <w:basedOn w:val="DefaultParagraphFont"/>
     <w:link w:val="Heading9"/>
-    <w:rsid w:val="00284296"/>
+    <w:rsid w:val="00436B66"/>
     <w:rPr>
       <w:rFonts w:ascii="Arial" w:hAnsi="Arial" w:cs="Arial"/>
       <w:b/>
@@ -23402,7 +23159,7 @@
     <w:basedOn w:val="Normal"/>
     <w:autoRedefine/>
     <w:qFormat/>
-    <w:rsid w:val="00284296"/>
+    <w:rsid w:val="00436B66"/>
     <w:pPr>
       <w:keepNext/>
       <w:keepLines/>
@@ -23421,7 +23178,7 @@
     <w:basedOn w:val="Normal"/>
     <w:autoRedefine/>
     <w:qFormat/>
-    <w:rsid w:val="00284296"/>
+    <w:rsid w:val="00436B66"/>
     <w:pPr>
       <w:keepNext/>
       <w:keepLines/>
@@ -23439,7 +23196,7 @@
     <w:basedOn w:val="Normal"/>
     <w:autoRedefine/>
     <w:qFormat/>
-    <w:rsid w:val="00284296"/>
+    <w:rsid w:val="00436B66"/>
     <w:pPr>
       <w:keepNext/>
       <w:keepLines/>
@@ -23459,13 +23216,13 @@
     <w:uiPriority w:val="37"/>
     <w:semiHidden/>
     <w:unhideWhenUsed/>
-    <w:rsid w:val="00284296"/>
+    <w:rsid w:val="00436B66"/>
   </w:style>
   <w:style w:type="character" w:customStyle="1" w:styleId="BodyText2Char">
     <w:name w:val="Body Text 2 Char"/>
     <w:link w:val="BodyText2"/>
     <w:uiPriority w:val="99"/>
-    <w:rsid w:val="00284296"/>
+    <w:rsid w:val="00436B66"/>
     <w:rPr>
       <w:rFonts w:eastAsia="Batang"/>
       <w:color w:val="000000" w:themeColor="text1"/>
@@ -23477,7 +23234,7 @@
   <w:style w:type="character" w:customStyle="1" w:styleId="BodyText3Char">
     <w:name w:val="Body Text 3 Char"/>
     <w:link w:val="BodyText3"/>
-    <w:rsid w:val="00284296"/>
+    <w:rsid w:val="00436B66"/>
     <w:rPr>
       <w:rFonts w:eastAsia="Batang"/>
       <w:color w:val="000000" w:themeColor="text1"/>
@@ -23490,7 +23247,7 @@
     <w:name w:val="Body Text 5"/>
     <w:basedOn w:val="BodyText4"/>
     <w:qFormat/>
-    <w:rsid w:val="00284296"/>
+    <w:rsid w:val="00436B66"/>
     <w:pPr>
       <w:ind w:left="1440"/>
     </w:pPr>
@@ -23503,7 +23260,7 @@
     <w:name w:val="Body Text 6"/>
     <w:basedOn w:val="BodyText4"/>
     <w:qFormat/>
-    <w:rsid w:val="00284296"/>
+    <w:rsid w:val="00436B66"/>
     <w:pPr>
       <w:spacing w:before="0" w:after="0"/>
       <w:ind w:left="1800"/>
@@ -23515,7 +23272,7 @@
     <w:link w:val="BodyTextFirstIndentChar"/>
     <w:uiPriority w:val="99"/>
     <w:qFormat/>
-    <w:rsid w:val="00284296"/>
+    <w:rsid w:val="00436B66"/>
     <w:pPr>
       <w:ind w:left="360"/>
     </w:pPr>
@@ -23528,7 +23285,7 @@
     <w:name w:val="Body Text First Indent Char"/>
     <w:link w:val="BodyTextFirstIndent"/>
     <w:uiPriority w:val="99"/>
-    <w:rsid w:val="00284296"/>
+    <w:rsid w:val="00436B66"/>
     <w:rPr>
       <w:color w:val="000000" w:themeColor="text1"/>
       <w:sz w:val="22"/>
@@ -23540,7 +23297,7 @@
     <w:basedOn w:val="Normal"/>
     <w:link w:val="BodyTextIndentChar"/>
     <w:qFormat/>
-    <w:rsid w:val="00284296"/>
+    <w:rsid w:val="00436B66"/>
     <w:pPr>
       <w:spacing w:before="120" w:after="120"/>
       <w:ind w:left="360"/>
@@ -23554,7 +23311,7 @@
   <w:style w:type="character" w:customStyle="1" w:styleId="BodyTextIndentChar">
     <w:name w:val="Body Text Indent Char"/>
     <w:link w:val="BodyTextIndent"/>
-    <w:rsid w:val="00284296"/>
+    <w:rsid w:val="00436B66"/>
     <w:rPr>
       <w:rFonts w:eastAsia="Batang"/>
       <w:color w:val="000000" w:themeColor="text1"/>
@@ -23569,7 +23326,7 @@
     <w:link w:val="BodyTextFirstIndent2Char"/>
     <w:uiPriority w:val="99"/>
     <w:qFormat/>
-    <w:rsid w:val="00284296"/>
+    <w:rsid w:val="00436B66"/>
     <w:pPr>
       <w:ind w:left="720"/>
     </w:pPr>
@@ -23583,7 +23340,7 @@
     <w:name w:val="Body Text First Indent 2 Char"/>
     <w:link w:val="BodyTextFirstIndent2"/>
     <w:uiPriority w:val="99"/>
-    <w:rsid w:val="00284296"/>
+    <w:rsid w:val="00436B66"/>
     <w:rPr>
       <w:color w:val="000000" w:themeColor="text1"/>
       <w:sz w:val="22"/>
@@ -23595,7 +23352,7 @@
     <w:link w:val="BodyTextIndent2Char"/>
     <w:uiPriority w:val="99"/>
     <w:qFormat/>
-    <w:rsid w:val="00284296"/>
+    <w:rsid w:val="00436B66"/>
     <w:pPr>
       <w:spacing w:before="120" w:after="120"/>
       <w:ind w:left="720"/>
@@ -23610,7 +23367,7 @@
     <w:name w:val="Body Text Indent 2 Char"/>
     <w:link w:val="BodyTextIndent2"/>
     <w:uiPriority w:val="99"/>
-    <w:rsid w:val="00284296"/>
+    <w:rsid w:val="00436B66"/>
     <w:rPr>
       <w:rFonts w:eastAsia="Batang"/>
       <w:color w:val="000000" w:themeColor="text1"/>
@@ -23625,7 +23382,7 @@
     <w:link w:val="BodyTextIndent3Char"/>
     <w:uiPriority w:val="99"/>
     <w:qFormat/>
-    <w:rsid w:val="00284296"/>
+    <w:rsid w:val="00436B66"/>
     <w:pPr>
       <w:spacing w:before="120" w:after="120"/>
       <w:ind w:left="1080"/>
@@ -23639,7 +23396,7 @@
     <w:name w:val="Body Text Indent 3 Char"/>
     <w:link w:val="BodyTextIndent3"/>
     <w:uiPriority w:val="99"/>
-    <w:rsid w:val="00284296"/>
+    <w:rsid w:val="00436B66"/>
     <w:rPr>
       <w:rFonts w:cs="Courier New"/>
       <w:color w:val="000000" w:themeColor="text1"/>
@@ -23651,7 +23408,7 @@
     <w:name w:val="Body Text Indent 4"/>
     <w:basedOn w:val="BodyTextIndent3"/>
     <w:qFormat/>
-    <w:rsid w:val="00284296"/>
+    <w:rsid w:val="00436B66"/>
     <w:pPr>
       <w:ind w:left="1440"/>
     </w:pPr>
@@ -23660,7 +23417,7 @@
     <w:name w:val="Body Text Indent 5"/>
     <w:basedOn w:val="BodyTextIndent4"/>
     <w:qFormat/>
-    <w:rsid w:val="00284296"/>
+    <w:rsid w:val="00436B66"/>
     <w:pPr>
       <w:ind w:left="1800"/>
     </w:pPr>
@@ -23669,7 +23426,7 @@
     <w:name w:val="Callout Text"/>
     <w:basedOn w:val="Normal"/>
     <w:qFormat/>
-    <w:rsid w:val="00284296"/>
+    <w:rsid w:val="00436B66"/>
     <w:rPr>
       <w:rFonts w:ascii="Arial" w:hAnsi="Arial" w:cs="Arial"/>
       <w:b/>
@@ -23680,7 +23437,7 @@
   <w:style w:type="character" w:customStyle="1" w:styleId="CautionChar">
     <w:name w:val="Caution Char"/>
     <w:link w:val="Caution"/>
-    <w:rsid w:val="00284296"/>
+    <w:rsid w:val="00436B66"/>
     <w:rPr>
       <w:rFonts w:ascii="Arial" w:eastAsia="Batang" w:hAnsi="Arial" w:cs="Arial"/>
       <w:b/>
@@ -23692,7 +23449,7 @@
     <w:name w:val="Caution Indent"/>
     <w:basedOn w:val="Caution"/>
     <w:qFormat/>
-    <w:rsid w:val="00284296"/>
+    <w:rsid w:val="00436B66"/>
     <w:pPr>
       <w:ind w:left="1267"/>
     </w:pPr>
@@ -23701,7 +23458,7 @@
     <w:name w:val="Caution Indent 2"/>
     <w:basedOn w:val="CautionIndent"/>
     <w:qFormat/>
-    <w:rsid w:val="00284296"/>
+    <w:rsid w:val="00436B66"/>
     <w:pPr>
       <w:ind w:left="1627"/>
     </w:pPr>
@@ -23710,7 +23467,7 @@
     <w:name w:val="Caution Indent 3"/>
     <w:basedOn w:val="CautionIndent2"/>
     <w:qFormat/>
-    <w:rsid w:val="00284296"/>
+    <w:rsid w:val="00436B66"/>
     <w:pPr>
       <w:ind w:left="1987"/>
     </w:pPr>
@@ -23719,7 +23476,7 @@
     <w:name w:val="Closing"/>
     <w:basedOn w:val="Normal"/>
     <w:link w:val="ClosingChar"/>
-    <w:rsid w:val="00284296"/>
+    <w:rsid w:val="00436B66"/>
     <w:pPr>
       <w:ind w:left="4320"/>
     </w:pPr>
@@ -23728,7 +23485,7 @@
     <w:name w:val="Closing Char"/>
     <w:basedOn w:val="DefaultParagraphFont"/>
     <w:link w:val="Closing"/>
-    <w:rsid w:val="00284296"/>
+    <w:rsid w:val="00436B66"/>
     <w:rPr>
       <w:color w:val="000000" w:themeColor="text1"/>
       <w:sz w:val="22"/>
@@ -23738,7 +23495,7 @@
   <w:style w:type="paragraph" w:customStyle="1" w:styleId="Code">
     <w:name w:val="Code"/>
     <w:basedOn w:val="Normal"/>
-    <w:rsid w:val="00284296"/>
+    <w:rsid w:val="00436B66"/>
     <w:pPr>
       <w:keepNext/>
       <w:keepLines/>
@@ -23760,13 +23517,13 @@
     <w:basedOn w:val="Normal"/>
     <w:next w:val="Normal"/>
     <w:link w:val="DateChar"/>
-    <w:rsid w:val="00284296"/>
+    <w:rsid w:val="00436B66"/>
   </w:style>
   <w:style w:type="character" w:customStyle="1" w:styleId="DateChar">
     <w:name w:val="Date Char"/>
     <w:basedOn w:val="DefaultParagraphFont"/>
     <w:link w:val="Date"/>
-    <w:rsid w:val="00284296"/>
+    <w:rsid w:val="00436B66"/>
     <w:rPr>
       <w:color w:val="000000" w:themeColor="text1"/>
       <w:sz w:val="22"/>
@@ -23776,7 +23533,7 @@
   <w:style w:type="paragraph" w:customStyle="1" w:styleId="Dialogue">
     <w:name w:val="Dialogue"/>
     <w:basedOn w:val="Normal"/>
-    <w:rsid w:val="00284296"/>
+    <w:rsid w:val="00436B66"/>
     <w:pPr>
       <w:keepNext/>
       <w:keepLines/>
@@ -23798,7 +23555,7 @@
     <w:basedOn w:val="Normal"/>
     <w:link w:val="DocumentMapChar"/>
     <w:semiHidden/>
-    <w:rsid w:val="00284296"/>
+    <w:rsid w:val="00436B66"/>
     <w:pPr>
       <w:shd w:val="clear" w:color="auto" w:fill="000080"/>
     </w:pPr>
@@ -23811,7 +23568,7 @@
     <w:basedOn w:val="DefaultParagraphFont"/>
     <w:link w:val="DocumentMap"/>
     <w:semiHidden/>
-    <w:rsid w:val="00284296"/>
+    <w:rsid w:val="00436B66"/>
     <w:rPr>
       <w:rFonts w:ascii="Tahoma" w:hAnsi="Tahoma"/>
       <w:color w:val="000000" w:themeColor="text1"/>
@@ -23824,13 +23581,13 @@
     <w:name w:val="E-mail Signature"/>
     <w:basedOn w:val="Normal"/>
     <w:link w:val="E-mailSignatureChar"/>
-    <w:rsid w:val="00284296"/>
+    <w:rsid w:val="00436B66"/>
   </w:style>
   <w:style w:type="character" w:customStyle="1" w:styleId="E-mailSignatureChar">
     <w:name w:val="E-mail Signature Char"/>
     <w:basedOn w:val="DefaultParagraphFont"/>
     <w:link w:val="E-mailSignature"/>
-    <w:rsid w:val="00284296"/>
+    <w:rsid w:val="00436B66"/>
     <w:rPr>
       <w:color w:val="000000" w:themeColor="text1"/>
       <w:sz w:val="22"/>
@@ -23840,7 +23597,7 @@
   <w:style w:type="character" w:styleId="Emphasis">
     <w:name w:val="Emphasis"/>
     <w:qFormat/>
-    <w:rsid w:val="00284296"/>
+    <w:rsid w:val="00436B66"/>
     <w:rPr>
       <w:i/>
       <w:iCs/>
@@ -23851,7 +23608,7 @@
     <w:basedOn w:val="Normal"/>
     <w:link w:val="EndnoteTextChar"/>
     <w:semiHidden/>
-    <w:rsid w:val="00284296"/>
+    <w:rsid w:val="00436B66"/>
     <w:rPr>
       <w:sz w:val="20"/>
       <w:szCs w:val="20"/>
@@ -23862,7 +23619,7 @@
     <w:basedOn w:val="DefaultParagraphFont"/>
     <w:link w:val="EndnoteText"/>
     <w:semiHidden/>
-    <w:rsid w:val="00284296"/>
+    <w:rsid w:val="00436B66"/>
     <w:rPr>
       <w:color w:val="000000" w:themeColor="text1"/>
     </w:rPr>
@@ -23870,7 +23627,7 @@
   <w:style w:type="paragraph" w:styleId="EnvelopeAddress">
     <w:name w:val="envelope address"/>
     <w:basedOn w:val="Normal"/>
-    <w:rsid w:val="00284296"/>
+    <w:rsid w:val="00436B66"/>
     <w:pPr>
       <w:framePr w:w="7920" w:h="1980" w:hRule="exact" w:hSpace="180" w:wrap="auto" w:hAnchor="page" w:xAlign="center" w:yAlign="bottom"/>
       <w:ind w:left="2880"/>
@@ -23884,7 +23641,7 @@
   <w:style w:type="paragraph" w:styleId="EnvelopeReturn">
     <w:name w:val="envelope return"/>
     <w:basedOn w:val="Normal"/>
-    <w:rsid w:val="00284296"/>
+    <w:rsid w:val="00436B66"/>
     <w:rPr>
       <w:rFonts w:ascii="Arial" w:hAnsi="Arial" w:cs="Arial"/>
       <w:sz w:val="20"/>
@@ -23893,7 +23650,7 @@
   </w:style>
   <w:style w:type="character" w:styleId="FollowedHyperlink">
     <w:name w:val="FollowedHyperlink"/>
-    <w:rsid w:val="00284296"/>
+    <w:rsid w:val="00436B66"/>
     <w:rPr>
       <w:color w:val="800080"/>
       <w:u w:val="single"/>
@@ -23904,7 +23661,7 @@
     <w:basedOn w:val="Normal"/>
     <w:link w:val="FootnoteTextChar"/>
     <w:semiHidden/>
-    <w:rsid w:val="00284296"/>
+    <w:rsid w:val="00436B66"/>
     <w:rPr>
       <w:sz w:val="20"/>
       <w:szCs w:val="20"/>
@@ -23915,7 +23672,7 @@
     <w:basedOn w:val="DefaultParagraphFont"/>
     <w:link w:val="FootnoteText"/>
     <w:semiHidden/>
-    <w:rsid w:val="00284296"/>
+    <w:rsid w:val="00436B66"/>
     <w:rPr>
       <w:color w:val="000000" w:themeColor="text1"/>
     </w:rPr>
@@ -23924,13 +23681,13 @@
     <w:name w:val="Graphic Insert"/>
     <w:basedOn w:val="Image"/>
     <w:qFormat/>
-    <w:rsid w:val="00284296"/>
+    <w:rsid w:val="00436B66"/>
   </w:style>
   <w:style w:type="character" w:customStyle="1" w:styleId="HeaderChar">
     <w:name w:val="Header Char"/>
     <w:basedOn w:val="DefaultParagraphFont"/>
     <w:link w:val="Header"/>
-    <w:rsid w:val="00284296"/>
+    <w:rsid w:val="00436B66"/>
     <w:rPr>
       <w:rFonts w:eastAsia="Batang"/>
       <w:color w:val="000000" w:themeColor="text1"/>
@@ -23941,7 +23698,7 @@
     <w:name w:val="Heading 2 Char"/>
     <w:link w:val="Heading2"/>
     <w:uiPriority w:val="9"/>
-    <w:rsid w:val="00284296"/>
+    <w:rsid w:val="00436B66"/>
     <w:rPr>
       <w:rFonts w:ascii="Arial" w:eastAsia="Batang" w:hAnsi="Arial" w:cs="Arial"/>
       <w:b/>
@@ -23957,7 +23714,7 @@
     <w:name w:val="Heading 3 Char"/>
     <w:link w:val="Heading3"/>
     <w:uiPriority w:val="9"/>
-    <w:rsid w:val="00284296"/>
+    <w:rsid w:val="00436B66"/>
     <w:rPr>
       <w:rFonts w:ascii="Arial" w:eastAsia="Batang" w:hAnsi="Arial" w:cs="Arial"/>
       <w:b/>
@@ -23972,7 +23729,7 @@
     <w:name w:val="Heading 4 Char"/>
     <w:link w:val="Heading4"/>
     <w:uiPriority w:val="9"/>
-    <w:rsid w:val="00284296"/>
+    <w:rsid w:val="00436B66"/>
     <w:rPr>
       <w:rFonts w:ascii="Arial" w:eastAsia="Batang" w:hAnsi="Arial"/>
       <w:b/>
@@ -23987,7 +23744,7 @@
     <w:name w:val="Heading 5 Char"/>
     <w:link w:val="Heading5"/>
     <w:uiPriority w:val="9"/>
-    <w:rsid w:val="00284296"/>
+    <w:rsid w:val="00436B66"/>
     <w:rPr>
       <w:rFonts w:ascii="Arial" w:eastAsia="Batang" w:hAnsi="Arial"/>
       <w:b/>
@@ -24003,7 +23760,7 @@
     <w:name w:val="Heading 6 Char"/>
     <w:link w:val="Heading6"/>
     <w:uiPriority w:val="9"/>
-    <w:rsid w:val="00284296"/>
+    <w:rsid w:val="00436B66"/>
     <w:rPr>
       <w:rFonts w:ascii="Arial" w:eastAsia="Batang" w:hAnsi="Arial"/>
       <w:b/>
@@ -24019,7 +23776,7 @@
     <w:basedOn w:val="Title2"/>
     <w:autoRedefine/>
     <w:qFormat/>
-    <w:rsid w:val="00284296"/>
+    <w:rsid w:val="00436B66"/>
     <w:pPr>
       <w:keepNext/>
       <w:keepLines/>
@@ -24030,7 +23787,7 @@
     <w:basedOn w:val="Heading1"/>
     <w:autoRedefine/>
     <w:qFormat/>
-    <w:rsid w:val="00284296"/>
+    <w:rsid w:val="00436B66"/>
     <w:pPr>
       <w:ind w:left="0" w:firstLine="0"/>
     </w:pPr>
@@ -24039,7 +23796,7 @@
     <w:name w:val="HTML Address"/>
     <w:basedOn w:val="Normal"/>
     <w:link w:val="HTMLAddressChar"/>
-    <w:rsid w:val="00284296"/>
+    <w:rsid w:val="00436B66"/>
     <w:rPr>
       <w:i/>
       <w:iCs/>
@@ -24049,7 +23806,7 @@
     <w:name w:val="HTML Address Char"/>
     <w:basedOn w:val="DefaultParagraphFont"/>
     <w:link w:val="HTMLAddress"/>
-    <w:rsid w:val="00284296"/>
+    <w:rsid w:val="00436B66"/>
     <w:rPr>
       <w:i/>
       <w:iCs/>
@@ -24062,7 +23819,7 @@
     <w:name w:val="HTML Preformatted"/>
     <w:basedOn w:val="Normal"/>
     <w:link w:val="HTMLPreformattedChar"/>
-    <w:rsid w:val="00284296"/>
+    <w:rsid w:val="00436B66"/>
     <w:rPr>
       <w:rFonts w:ascii="Courier New" w:hAnsi="Courier New" w:cs="Courier New"/>
       <w:sz w:val="20"/>
@@ -24072,7 +23829,7 @@
     <w:name w:val="HTML Preformatted Char"/>
     <w:basedOn w:val="DefaultParagraphFont"/>
     <w:link w:val="HTMLPreformatted"/>
-    <w:rsid w:val="00284296"/>
+    <w:rsid w:val="00436B66"/>
     <w:rPr>
       <w:rFonts w:ascii="Courier New" w:hAnsi="Courier New" w:cs="Courier New"/>
       <w:color w:val="000000" w:themeColor="text1"/>
@@ -24086,7 +23843,7 @@
     <w:autoRedefine/>
     <w:uiPriority w:val="99"/>
     <w:qFormat/>
-    <w:rsid w:val="00284296"/>
+    <w:rsid w:val="00436B66"/>
     <w:pPr>
       <w:ind w:left="220" w:hanging="220"/>
     </w:pPr>
@@ -24103,7 +23860,7 @@
     <w:autoRedefine/>
     <w:uiPriority w:val="99"/>
     <w:qFormat/>
-    <w:rsid w:val="00284296"/>
+    <w:rsid w:val="00436B66"/>
     <w:pPr>
       <w:ind w:left="440" w:hanging="220"/>
     </w:pPr>
@@ -24120,7 +23877,7 @@
     <w:autoRedefine/>
     <w:uiPriority w:val="99"/>
     <w:qFormat/>
-    <w:rsid w:val="00284296"/>
+    <w:rsid w:val="00436B66"/>
     <w:pPr>
       <w:ind w:left="660" w:hanging="220"/>
     </w:pPr>
@@ -24137,7 +23894,7 @@
     <w:autoRedefine/>
     <w:uiPriority w:val="99"/>
     <w:qFormat/>
-    <w:rsid w:val="00284296"/>
+    <w:rsid w:val="00436B66"/>
     <w:pPr>
       <w:ind w:left="880" w:hanging="220"/>
     </w:pPr>
@@ -24153,7 +23910,7 @@
     <w:next w:val="Normal"/>
     <w:autoRedefine/>
     <w:qFormat/>
-    <w:rsid w:val="00284296"/>
+    <w:rsid w:val="00436B66"/>
     <w:pPr>
       <w:ind w:left="1100" w:hanging="220"/>
     </w:pPr>
@@ -24169,7 +23926,7 @@
     <w:next w:val="Normal"/>
     <w:autoRedefine/>
     <w:qFormat/>
-    <w:rsid w:val="00284296"/>
+    <w:rsid w:val="00436B66"/>
     <w:pPr>
       <w:ind w:left="1320" w:hanging="220"/>
     </w:pPr>
@@ -24186,7 +23943,7 @@
     <w:autoRedefine/>
     <w:semiHidden/>
     <w:qFormat/>
-    <w:rsid w:val="00284296"/>
+    <w:rsid w:val="00436B66"/>
     <w:pPr>
       <w:ind w:left="1540" w:hanging="220"/>
     </w:pPr>
@@ -24203,7 +23960,7 @@
     <w:autoRedefine/>
     <w:semiHidden/>
     <w:qFormat/>
-    <w:rsid w:val="00284296"/>
+    <w:rsid w:val="00436B66"/>
     <w:pPr>
       <w:ind w:left="1760" w:hanging="220"/>
     </w:pPr>
@@ -24220,7 +23977,7 @@
     <w:autoRedefine/>
     <w:semiHidden/>
     <w:qFormat/>
-    <w:rsid w:val="00284296"/>
+    <w:rsid w:val="00436B66"/>
     <w:pPr>
       <w:ind w:left="1980" w:hanging="220"/>
     </w:pPr>
@@ -24237,7 +23994,7 @@
     <w:autoRedefine/>
     <w:uiPriority w:val="99"/>
     <w:qFormat/>
-    <w:rsid w:val="00284296"/>
+    <w:rsid w:val="00436B66"/>
     <w:pPr>
       <w:keepNext/>
       <w:keepLines/>
@@ -24259,7 +24016,7 @@
   <w:style w:type="paragraph" w:customStyle="1" w:styleId="IndexLetter">
     <w:name w:val="Index Letter"/>
     <w:basedOn w:val="Normal"/>
-    <w:rsid w:val="00284296"/>
+    <w:rsid w:val="00436B66"/>
     <w:pPr>
       <w:keepNext/>
       <w:keepLines/>
@@ -24279,7 +24036,7 @@
     <w:link w:val="IntenseQuoteChar"/>
     <w:uiPriority w:val="30"/>
     <w:qFormat/>
-    <w:rsid w:val="00284296"/>
+    <w:rsid w:val="00436B66"/>
     <w:pPr>
       <w:pBdr>
         <w:bottom w:val="single" w:sz="4" w:space="4" w:color="4F81BD"/>
@@ -24299,7 +24056,7 @@
     <w:name w:val="Intense Quote Char"/>
     <w:link w:val="IntenseQuote"/>
     <w:uiPriority w:val="30"/>
-    <w:rsid w:val="00284296"/>
+    <w:rsid w:val="00436B66"/>
     <w:rPr>
       <w:b/>
       <w:bCs/>
@@ -24312,7 +24069,7 @@
   </w:style>
   <w:style w:type="character" w:styleId="LineNumber">
     <w:name w:val="line number"/>
-    <w:rsid w:val="00284296"/>
+    <w:rsid w:val="00436B66"/>
     <w:rPr>
       <w:sz w:val="20"/>
     </w:rPr>
@@ -24320,7 +24077,7 @@
   <w:style w:type="paragraph" w:styleId="List2">
     <w:name w:val="List 2"/>
     <w:basedOn w:val="Normal"/>
-    <w:rsid w:val="00284296"/>
+    <w:rsid w:val="00436B66"/>
     <w:pPr>
       <w:ind w:left="720" w:hanging="360"/>
     </w:pPr>
@@ -24328,7 +24085,7 @@
   <w:style w:type="paragraph" w:styleId="List3">
     <w:name w:val="List 3"/>
     <w:basedOn w:val="Normal"/>
-    <w:rsid w:val="00284296"/>
+    <w:rsid w:val="00436B66"/>
     <w:pPr>
       <w:ind w:left="1080" w:hanging="360"/>
     </w:pPr>
@@ -24336,7 +24093,7 @@
   <w:style w:type="paragraph" w:styleId="List4">
     <w:name w:val="List 4"/>
     <w:basedOn w:val="Normal"/>
-    <w:rsid w:val="00284296"/>
+    <w:rsid w:val="00436B66"/>
     <w:pPr>
       <w:ind w:left="1440" w:hanging="360"/>
     </w:pPr>
@@ -24344,7 +24101,7 @@
   <w:style w:type="paragraph" w:styleId="List5">
     <w:name w:val="List 5"/>
     <w:basedOn w:val="Normal"/>
-    <w:rsid w:val="00284296"/>
+    <w:rsid w:val="00436B66"/>
     <w:pPr>
       <w:ind w:left="1800" w:hanging="360"/>
     </w:pPr>
@@ -24353,7 +24110,7 @@
     <w:name w:val="List Bullet Char"/>
     <w:link w:val="ListBullet"/>
     <w:locked/>
-    <w:rsid w:val="00284296"/>
+    <w:rsid w:val="00436B66"/>
     <w:rPr>
       <w:color w:val="000000" w:themeColor="text1"/>
       <w:sz w:val="22"/>
@@ -24363,7 +24120,7 @@
   <w:style w:type="character" w:customStyle="1" w:styleId="ListBullet2Char">
     <w:name w:val="List Bullet 2 Char"/>
     <w:link w:val="ListBullet2"/>
-    <w:rsid w:val="00284296"/>
+    <w:rsid w:val="00436B66"/>
     <w:rPr>
       <w:color w:val="000000" w:themeColor="text1"/>
       <w:sz w:val="22"/>
@@ -24374,7 +24131,7 @@
     <w:name w:val="List Bullet 2 Indent 2"/>
     <w:basedOn w:val="ListBullet2"/>
     <w:qFormat/>
-    <w:rsid w:val="00284296"/>
+    <w:rsid w:val="00436B66"/>
     <w:pPr>
       <w:numPr>
         <w:numId w:val="10"/>
@@ -24392,7 +24149,7 @@
     <w:name w:val="List Bullet 2 Indent 3"/>
     <w:basedOn w:val="ListBullet2Indent2"/>
     <w:qFormat/>
-    <w:rsid w:val="00284296"/>
+    <w:rsid w:val="00436B66"/>
     <w:pPr>
       <w:numPr>
         <w:numId w:val="16"/>
@@ -24407,7 +24164,7 @@
     <w:name w:val="List Bullet 4"/>
     <w:basedOn w:val="Normal"/>
     <w:qFormat/>
-    <w:rsid w:val="00284296"/>
+    <w:rsid w:val="00436B66"/>
     <w:pPr>
       <w:numPr>
         <w:numId w:val="4"/>
@@ -24423,7 +24180,7 @@
     <w:name w:val="List Bullet 5"/>
     <w:basedOn w:val="Normal"/>
     <w:qFormat/>
-    <w:rsid w:val="00284296"/>
+    <w:rsid w:val="00436B66"/>
     <w:pPr>
       <w:numPr>
         <w:numId w:val="5"/>
@@ -24439,7 +24196,7 @@
     <w:name w:val="List Bullet Indent"/>
     <w:basedOn w:val="ListBullet"/>
     <w:qFormat/>
-    <w:rsid w:val="00284296"/>
+    <w:rsid w:val="00436B66"/>
     <w:pPr>
       <w:numPr>
         <w:numId w:val="11"/>
@@ -24455,7 +24212,7 @@
     <w:name w:val="List Bullet Indent 2"/>
     <w:basedOn w:val="ListBulletIndent"/>
     <w:qFormat/>
-    <w:rsid w:val="00284296"/>
+    <w:rsid w:val="00436B66"/>
     <w:pPr>
       <w:tabs>
         <w:tab w:val="clear" w:pos="1080"/>
@@ -24468,7 +24225,7 @@
     <w:name w:val="List Bullet Indent 3"/>
     <w:basedOn w:val="ListBulletIndent"/>
     <w:qFormat/>
-    <w:rsid w:val="00284296"/>
+    <w:rsid w:val="00436B66"/>
     <w:pPr>
       <w:tabs>
         <w:tab w:val="clear" w:pos="1080"/>
@@ -24481,7 +24238,7 @@
     <w:name w:val="List Bullet Indent 4"/>
     <w:basedOn w:val="ListBullet2"/>
     <w:qFormat/>
-    <w:rsid w:val="00284296"/>
+    <w:rsid w:val="00436B66"/>
     <w:pPr>
       <w:numPr>
         <w:numId w:val="17"/>
@@ -24496,7 +24253,7 @@
   <w:style w:type="paragraph" w:styleId="ListContinue2">
     <w:name w:val="List Continue 2"/>
     <w:basedOn w:val="Normal"/>
-    <w:rsid w:val="00284296"/>
+    <w:rsid w:val="00436B66"/>
     <w:pPr>
       <w:spacing w:after="120"/>
       <w:ind w:left="720"/>
@@ -24505,7 +24262,7 @@
   <w:style w:type="paragraph" w:styleId="ListContinue3">
     <w:name w:val="List Continue 3"/>
     <w:basedOn w:val="Normal"/>
-    <w:rsid w:val="00284296"/>
+    <w:rsid w:val="00436B66"/>
     <w:pPr>
       <w:spacing w:after="120"/>
       <w:ind w:left="1080"/>
@@ -24514,7 +24271,7 @@
   <w:style w:type="paragraph" w:styleId="ListContinue4">
     <w:name w:val="List Continue 4"/>
     <w:basedOn w:val="Normal"/>
-    <w:rsid w:val="00284296"/>
+    <w:rsid w:val="00436B66"/>
     <w:pPr>
       <w:spacing w:after="120"/>
       <w:ind w:left="1440"/>
@@ -24523,7 +24280,7 @@
   <w:style w:type="paragraph" w:styleId="ListContinue5">
     <w:name w:val="List Continue 5"/>
     <w:basedOn w:val="Normal"/>
-    <w:rsid w:val="00284296"/>
+    <w:rsid w:val="00436B66"/>
     <w:pPr>
       <w:spacing w:after="120"/>
       <w:ind w:left="1800"/>
@@ -24533,7 +24290,7 @@
     <w:name w:val="List Number Char"/>
     <w:link w:val="ListNumber"/>
     <w:locked/>
-    <w:rsid w:val="00284296"/>
+    <w:rsid w:val="00436B66"/>
     <w:rPr>
       <w:color w:val="000000" w:themeColor="text1"/>
       <w:sz w:val="22"/>
@@ -24544,7 +24301,7 @@
     <w:name w:val="List Number 2"/>
     <w:basedOn w:val="Normal"/>
     <w:qFormat/>
-    <w:rsid w:val="00284296"/>
+    <w:rsid w:val="00436B66"/>
     <w:pPr>
       <w:numPr>
         <w:numId w:val="6"/>
@@ -24559,7 +24316,7 @@
   <w:style w:type="paragraph" w:styleId="ListNumber3">
     <w:name w:val="List Number 3"/>
     <w:basedOn w:val="Normal"/>
-    <w:rsid w:val="00284296"/>
+    <w:rsid w:val="00436B66"/>
     <w:pPr>
       <w:numPr>
         <w:numId w:val="7"/>
@@ -24574,7 +24331,7 @@
   <w:style w:type="paragraph" w:styleId="ListNumber4">
     <w:name w:val="List Number 4"/>
     <w:basedOn w:val="Normal"/>
-    <w:rsid w:val="00284296"/>
+    <w:rsid w:val="00436B66"/>
     <w:pPr>
       <w:numPr>
         <w:numId w:val="8"/>
@@ -24590,7 +24347,7 @@
     <w:name w:val="List Number 5"/>
     <w:basedOn w:val="Normal"/>
     <w:qFormat/>
-    <w:rsid w:val="00284296"/>
+    <w:rsid w:val="00436B66"/>
     <w:pPr>
       <w:numPr>
         <w:numId w:val="9"/>
@@ -24605,7 +24362,7 @@
     <w:name w:val="macro"/>
     <w:link w:val="MacroTextChar"/>
     <w:semiHidden/>
-    <w:rsid w:val="00284296"/>
+    <w:rsid w:val="00436B66"/>
     <w:pPr>
       <w:tabs>
         <w:tab w:val="left" w:pos="480"/>
@@ -24628,7 +24385,7 @@
     <w:basedOn w:val="DefaultParagraphFont"/>
     <w:link w:val="MacroText"/>
     <w:semiHidden/>
-    <w:rsid w:val="00284296"/>
+    <w:rsid w:val="00436B66"/>
     <w:rPr>
       <w:rFonts w:ascii="Courier New" w:hAnsi="Courier New" w:cs="Courier New"/>
     </w:rPr>
@@ -24636,7 +24393,7 @@
   <w:style w:type="paragraph" w:customStyle="1" w:styleId="MenuBox">
     <w:name w:val="Menu Box"/>
     <w:basedOn w:val="Normal"/>
-    <w:rsid w:val="00284296"/>
+    <w:rsid w:val="00436B66"/>
     <w:pPr>
       <w:keepNext/>
       <w:keepLines/>
@@ -24665,7 +24422,7 @@
     <w:name w:val="No Spacing"/>
     <w:uiPriority w:val="1"/>
     <w:qFormat/>
-    <w:rsid w:val="00284296"/>
+    <w:rsid w:val="00436B66"/>
     <w:rPr>
       <w:sz w:val="22"/>
       <w:szCs w:val="22"/>
@@ -24674,7 +24431,7 @@
   <w:style w:type="paragraph" w:styleId="NormalWeb">
     <w:name w:val="Normal (Web)"/>
     <w:basedOn w:val="Normal"/>
-    <w:rsid w:val="00284296"/>
+    <w:rsid w:val="00436B66"/>
     <w:rPr>
       <w:sz w:val="24"/>
       <w:szCs w:val="24"/>
@@ -24684,7 +24441,7 @@
     <w:name w:val="Normal Indent"/>
     <w:basedOn w:val="Normal"/>
     <w:qFormat/>
-    <w:rsid w:val="00284296"/>
+    <w:rsid w:val="00436B66"/>
     <w:pPr>
       <w:ind w:left="720"/>
     </w:pPr>
@@ -24693,7 +24450,7 @@
     <w:name w:val="Note Char"/>
     <w:link w:val="Note"/>
     <w:locked/>
-    <w:rsid w:val="00284296"/>
+    <w:rsid w:val="00436B66"/>
     <w:rPr>
       <w:rFonts w:eastAsia="Batang" w:cs="Arial"/>
       <w:color w:val="000000" w:themeColor="text1"/>
@@ -24706,7 +24463,7 @@
     <w:name w:val="Note Indent"/>
     <w:basedOn w:val="Note"/>
     <w:qFormat/>
-    <w:rsid w:val="00284296"/>
+    <w:rsid w:val="00436B66"/>
     <w:pPr>
       <w:ind w:left="1080"/>
     </w:pPr>
@@ -24715,7 +24472,7 @@
     <w:name w:val="Note Indent 2"/>
     <w:basedOn w:val="NoteIndent"/>
     <w:qFormat/>
-    <w:rsid w:val="00284296"/>
+    <w:rsid w:val="00436B66"/>
     <w:pPr>
       <w:ind w:left="1440"/>
     </w:pPr>
@@ -24724,7 +24481,7 @@
     <w:name w:val="Note Indent 3"/>
     <w:basedOn w:val="NoteIndent2"/>
     <w:qFormat/>
-    <w:rsid w:val="00284296"/>
+    <w:rsid w:val="00436B66"/>
     <w:pPr>
       <w:ind w:left="1800"/>
     </w:pPr>
@@ -24733,7 +24490,7 @@
     <w:name w:val="Note Indent 4"/>
     <w:basedOn w:val="NoteIndent3"/>
     <w:qFormat/>
-    <w:rsid w:val="00284296"/>
+    <w:rsid w:val="00436B66"/>
     <w:pPr>
       <w:ind w:left="2160"/>
     </w:pPr>
@@ -24742,7 +24499,7 @@
     <w:name w:val="Note List Bullet"/>
     <w:basedOn w:val="Normal"/>
     <w:qFormat/>
-    <w:rsid w:val="00284296"/>
+    <w:rsid w:val="00436B66"/>
     <w:pPr>
       <w:numPr>
         <w:numId w:val="13"/>
@@ -24754,7 +24511,7 @@
     <w:name w:val="Plain Text"/>
     <w:basedOn w:val="Normal"/>
     <w:link w:val="PlainTextChar"/>
-    <w:rsid w:val="00284296"/>
+    <w:rsid w:val="00436B66"/>
     <w:rPr>
       <w:rFonts w:ascii="Courier New" w:hAnsi="Courier New" w:cs="Courier New"/>
       <w:sz w:val="20"/>
@@ -24765,7 +24522,7 @@
     <w:name w:val="Plain Text Char"/>
     <w:basedOn w:val="DefaultParagraphFont"/>
     <w:link w:val="PlainText"/>
-    <w:rsid w:val="00284296"/>
+    <w:rsid w:val="00436B66"/>
     <w:rPr>
       <w:rFonts w:ascii="Courier New" w:hAnsi="Courier New" w:cs="Courier New"/>
       <w:color w:val="000000" w:themeColor="text1"/>
@@ -24778,7 +24535,7 @@
     <w:link w:val="QuoteChar"/>
     <w:uiPriority w:val="29"/>
     <w:qFormat/>
-    <w:rsid w:val="00284296"/>
+    <w:rsid w:val="00436B66"/>
     <w:rPr>
       <w:i/>
       <w:iCs/>
@@ -24789,7 +24546,7 @@
     <w:name w:val="Quote Char"/>
     <w:link w:val="Quote"/>
     <w:uiPriority w:val="29"/>
-    <w:rsid w:val="00284296"/>
+    <w:rsid w:val="00436B66"/>
     <w:rPr>
       <w:i/>
       <w:iCs/>
@@ -24803,13 +24560,13 @@
     <w:basedOn w:val="Normal"/>
     <w:next w:val="Normal"/>
     <w:link w:val="SalutationChar"/>
-    <w:rsid w:val="00284296"/>
+    <w:rsid w:val="00436B66"/>
   </w:style>
   <w:style w:type="character" w:customStyle="1" w:styleId="SalutationChar">
     <w:name w:val="Salutation Char"/>
     <w:basedOn w:val="DefaultParagraphFont"/>
     <w:link w:val="Salutation"/>
-    <w:rsid w:val="00284296"/>
+    <w:rsid w:val="00436B66"/>
     <w:rPr>
       <w:color w:val="000000" w:themeColor="text1"/>
       <w:sz w:val="22"/>
@@ -24820,13 +24577,13 @@
     <w:name w:val="Signature"/>
     <w:basedOn w:val="Normal"/>
     <w:link w:val="SignatureChar"/>
-    <w:rsid w:val="00284296"/>
+    <w:rsid w:val="00436B66"/>
   </w:style>
   <w:style w:type="character" w:customStyle="1" w:styleId="SignatureChar">
     <w:name w:val="Signature Char"/>
     <w:basedOn w:val="DefaultParagraphFont"/>
     <w:link w:val="Signature"/>
-    <w:rsid w:val="00284296"/>
+    <w:rsid w:val="00436B66"/>
     <w:rPr>
       <w:color w:val="000000" w:themeColor="text1"/>
       <w:sz w:val="22"/>
@@ -24836,7 +24593,7 @@
   <w:style w:type="character" w:styleId="Strong">
     <w:name w:val="Strong"/>
     <w:qFormat/>
-    <w:rsid w:val="00284296"/>
+    <w:rsid w:val="00436B66"/>
     <w:rPr>
       <w:b/>
       <w:bCs/>
@@ -24846,7 +24603,7 @@
     <w:name w:val="Table Note"/>
     <w:basedOn w:val="TableText"/>
     <w:qFormat/>
-    <w:rsid w:val="00284296"/>
+    <w:rsid w:val="00436B66"/>
     <w:pPr>
       <w:ind w:left="533" w:hanging="533"/>
     </w:pPr>
@@ -24855,7 +24612,7 @@
     <w:name w:val="Table Caution"/>
     <w:basedOn w:val="TableNote"/>
     <w:qFormat/>
-    <w:rsid w:val="00284296"/>
+    <w:rsid w:val="00436B66"/>
     <w:pPr>
       <w:ind w:left="720" w:hanging="720"/>
     </w:pPr>
@@ -24867,7 +24624,7 @@
     <w:name w:val="Table Heading"/>
     <w:basedOn w:val="TableText"/>
     <w:qFormat/>
-    <w:rsid w:val="00284296"/>
+    <w:rsid w:val="00436B66"/>
     <w:pPr>
       <w:keepNext/>
       <w:keepLines/>
@@ -24885,7 +24642,7 @@
     <w:name w:val="Table List Bullet"/>
     <w:basedOn w:val="ListBullet"/>
     <w:qFormat/>
-    <w:rsid w:val="00284296"/>
+    <w:rsid w:val="00436B66"/>
     <w:pPr>
       <w:numPr>
         <w:numId w:val="19"/>
@@ -24902,7 +24659,7 @@
     <w:name w:val="Table List Bullet 2"/>
     <w:basedOn w:val="TableListBullet"/>
     <w:qFormat/>
-    <w:rsid w:val="00284296"/>
+    <w:rsid w:val="00436B66"/>
     <w:pPr>
       <w:numPr>
         <w:numId w:val="14"/>
@@ -24914,7 +24671,7 @@
     <w:basedOn w:val="Normal"/>
     <w:next w:val="Normal"/>
     <w:semiHidden/>
-    <w:rsid w:val="00284296"/>
+    <w:rsid w:val="00436B66"/>
     <w:pPr>
       <w:ind w:left="220" w:hanging="220"/>
     </w:pPr>
@@ -24924,7 +24681,7 @@
     <w:basedOn w:val="Normal"/>
     <w:next w:val="Normal"/>
     <w:semiHidden/>
-    <w:rsid w:val="00284296"/>
+    <w:rsid w:val="00436B66"/>
     <w:pPr>
       <w:spacing w:before="120"/>
     </w:pPr>
@@ -24940,7 +24697,7 @@
     <w:name w:val="VA Seal"/>
     <w:basedOn w:val="Normal"/>
     <w:qFormat/>
-    <w:rsid w:val="00284296"/>
+    <w:rsid w:val="00436B66"/>
     <w:pPr>
       <w:spacing w:before="960" w:after="960"/>
       <w:jc w:val="center"/>
@@ -24957,7 +24714,7 @@
     <w:basedOn w:val="BodyText"/>
     <w:autoRedefine/>
     <w:qFormat/>
-    <w:rsid w:val="00284296"/>
+    <w:rsid w:val="00436B66"/>
     <w:pPr>
       <w:keepNext/>
       <w:keepLines/>
@@ -24973,7 +24730,7 @@
     <w:name w:val="Caution Indent 4"/>
     <w:basedOn w:val="CautionIndent3"/>
     <w:qFormat/>
-    <w:rsid w:val="00284296"/>
+    <w:rsid w:val="00436B66"/>
     <w:pPr>
       <w:ind w:left="2347"/>
     </w:pPr>
@@ -24982,7 +24739,7 @@
     <w:name w:val="List Bullet 2 Indent"/>
     <w:basedOn w:val="ListBullet2"/>
     <w:qFormat/>
-    <w:rsid w:val="00284296"/>
+    <w:rsid w:val="00436B66"/>
     <w:pPr>
       <w:numPr>
         <w:numId w:val="15"/>
@@ -24997,7 +24754,7 @@
   <w:style w:type="paragraph" w:styleId="List">
     <w:name w:val="List"/>
     <w:basedOn w:val="Normal"/>
-    <w:rsid w:val="00284296"/>
+    <w:rsid w:val="00436B66"/>
     <w:pPr>
       <w:ind w:left="360" w:hanging="360"/>
     </w:pPr>
@@ -25005,7 +24762,7 @@
   <w:style w:type="paragraph" w:styleId="ListContinue">
     <w:name w:val="List Continue"/>
     <w:basedOn w:val="Normal"/>
-    <w:rsid w:val="00284296"/>
+    <w:rsid w:val="00436B66"/>
     <w:pPr>
       <w:spacing w:after="120"/>
       <w:ind w:left="360"/>
@@ -25016,7 +24773,7 @@
     <w:basedOn w:val="Normal"/>
     <w:uiPriority w:val="34"/>
     <w:qFormat/>
-    <w:rsid w:val="00284296"/>
+    <w:rsid w:val="00436B66"/>
     <w:pPr>
       <w:ind w:left="720"/>
     </w:pPr>
@@ -25025,7 +24782,7 @@
     <w:name w:val="Message Header"/>
     <w:basedOn w:val="Normal"/>
     <w:link w:val="MessageHeaderChar"/>
-    <w:rsid w:val="00284296"/>
+    <w:rsid w:val="00436B66"/>
     <w:pPr>
       <w:pBdr>
         <w:top w:val="single" w:sz="6" w:space="1" w:color="auto"/>
@@ -25046,7 +24803,7 @@
     <w:name w:val="Message Header Char"/>
     <w:basedOn w:val="DefaultParagraphFont"/>
     <w:link w:val="MessageHeader"/>
-    <w:rsid w:val="00284296"/>
+    <w:rsid w:val="00436B66"/>
     <w:rPr>
       <w:rFonts w:ascii="Arial" w:hAnsi="Arial" w:cs="Arial"/>
       <w:color w:val="000000" w:themeColor="text1"/>
@@ -25082,7 +24839,7 @@
   <w:style w:type="character" w:styleId="CommentReference">
     <w:name w:val="annotation reference"/>
     <w:semiHidden/>
-    <w:rsid w:val="00284296"/>
+    <w:rsid w:val="00436B66"/>
     <w:rPr>
       <w:sz w:val="16"/>
       <w:szCs w:val="16"/>
@@ -25093,7 +24850,7 @@
     <w:basedOn w:val="Normal"/>
     <w:link w:val="CommentTextChar"/>
     <w:semiHidden/>
-    <w:rsid w:val="00284296"/>
+    <w:rsid w:val="00436B66"/>
     <w:rPr>
       <w:sz w:val="20"/>
       <w:szCs w:val="20"/>
@@ -25104,7 +24861,7 @@
     <w:basedOn w:val="DefaultParagraphFont"/>
     <w:link w:val="CommentText"/>
     <w:semiHidden/>
-    <w:rsid w:val="00284296"/>
+    <w:rsid w:val="00436B66"/>
     <w:rPr>
       <w:color w:val="000000" w:themeColor="text1"/>
     </w:rPr>
@@ -25115,7 +24872,7 @@
     <w:next w:val="CommentText"/>
     <w:link w:val="CommentSubjectChar"/>
     <w:semiHidden/>
-    <w:rsid w:val="00284296"/>
+    <w:rsid w:val="00436B66"/>
     <w:rPr>
       <w:b/>
       <w:bCs/>
@@ -25126,7 +24883,7 @@
     <w:basedOn w:val="CommentTextChar"/>
     <w:link w:val="CommentSubject"/>
     <w:semiHidden/>
-    <w:rsid w:val="00284296"/>
+    <w:rsid w:val="00436B66"/>
     <w:rPr>
       <w:b/>
       <w:bCs/>
@@ -25137,7 +24894,7 @@
     <w:name w:val="Image"/>
     <w:basedOn w:val="Normal"/>
     <w:qFormat/>
-    <w:rsid w:val="00284296"/>
+    <w:rsid w:val="00436B66"/>
     <w:pPr>
       <w:jc w:val="center"/>
     </w:pPr>
@@ -25274,9 +25031,10 @@
     <w:altName w:val="바탕"/>
     <w:panose1 w:val="02030600000101010101"/>
     <w:charset w:val="81"/>
-    <w:family w:val="roman"/>
-    <w:pitch w:val="variable"/>
-    <w:sig w:usb0="B00002AF" w:usb1="69D77CFB" w:usb2="00000030" w:usb3="00000000" w:csb0="0008009F" w:csb1="00000000"/>
+    <w:family w:val="auto"/>
+    <w:notTrueType/>
+    <w:pitch w:val="fixed"/>
+    <w:sig w:usb0="00000001" w:usb1="09060000" w:usb2="00000010" w:usb3="00000000" w:csb0="00080000" w:csb1="00000000"/>
   </w:font>
   <w:font w:name="Arial Bold">
     <w:altName w:val="Arial"/>
@@ -25414,6 +25172,7 @@
     <w:rsid w:val="00D66D88"/>
     <w:rsid w:val="00D96359"/>
     <w:rsid w:val="00DA51EB"/>
+    <w:rsid w:val="00DB343E"/>
     <w:rsid w:val="00E5780C"/>
     <w:rsid w:val="00E86964"/>
     <w:rsid w:val="00EA50FC"/>
@@ -26303,71 +26062,6 @@
 </file>
 
 <file path=customXml/item1.xml><?xml version="1.0" encoding="utf-8"?>
-<p:properties xmlns:p="http://schemas.microsoft.com/office/2006/metadata/properties" xmlns:xsi="http://www.w3.org/2001/XMLSchema-instance" xmlns:pc="http://schemas.microsoft.com/office/infopath/2007/PartnerControls">
-  <documentManagement>
-    <Required_x0020_Delivery_x0020_Date xmlns="69bb1d64-627b-46d8-8606-bdbec649507b" xsi:nil="true"/>
-    <CLIN xmlns="69bb1d64-627b-46d8-8606-bdbec649507b" xsi:nil="true"/>
-    <Delivery_x0020_Date xmlns="69bb1d64-627b-46d8-8606-bdbec649507b" xsi:nil="true"/>
-    <Review_x0020_Date xmlns="69bb1d64-627b-46d8-8606-bdbec649507b" xsi:nil="true"/>
-    <Path xmlns="69bb1d64-627b-46d8-8606-bdbec649507b" xsi:nil="true"/>
-    <Comments xmlns="69bb1d64-627b-46d8-8606-bdbec649507b" xsi:nil="true"/>
-    <No xmlns="69bb1d64-627b-46d8-8606-bdbec649507b" xsi:nil="true"/>
-    <_dlc_DocId xmlns="cdd665a5-4d39-4c80-990a-8a3abca4f55f">657KNE7CTRDA-8545-480</_dlc_DocId>
-    <_dlc_DocIdUrl xmlns="cdd665a5-4d39-4c80-990a-8a3abca4f55f">
-      <Url>http://vaww.oed.portal.va.gov/communities/app_dev/ta/VSAProj/VSAIPT/_layouts/DocIdRedir.aspx?ID=657KNE7CTRDA-8545-480</Url>
-      <Description>657KNE7CTRDA-8545-480</Description>
-    </_dlc_DocIdUrl>
-  </documentManagement>
-</p:properties>
-</file>
-
-<file path=customXml/item2.xml><?xml version="1.0" encoding="utf-8"?>
-<?mso-contentType ?>
-<spe:Receivers xmlns:spe="http://schemas.microsoft.com/sharepoint/events">
-  <Receiver>
-    <Name>Document ID Generator</Name>
-    <Synchronization>Synchronous</Synchronization>
-    <Type>10001</Type>
-    <SequenceNumber>1000</SequenceNumber>
-    <Assembly>Microsoft.Office.DocumentManagement, Version=14.0.0.0, Culture=neutral, PublicKeyToken=71e9bce111e9429c</Assembly>
-    <Class>Microsoft.Office.DocumentManagement.Internal.DocIdHandler</Class>
-    <Data/>
-    <Filter/>
-  </Receiver>
-  <Receiver>
-    <Name>Document ID Generator</Name>
-    <Synchronization>Synchronous</Synchronization>
-    <Type>10002</Type>
-    <SequenceNumber>1001</SequenceNumber>
-    <Assembly>Microsoft.Office.DocumentManagement, Version=14.0.0.0, Culture=neutral, PublicKeyToken=71e9bce111e9429c</Assembly>
-    <Class>Microsoft.Office.DocumentManagement.Internal.DocIdHandler</Class>
-    <Data/>
-    <Filter/>
-  </Receiver>
-  <Receiver>
-    <Name>Document ID Generator</Name>
-    <Synchronization>Synchronous</Synchronization>
-    <Type>10004</Type>
-    <SequenceNumber>1002</SequenceNumber>
-    <Assembly>Microsoft.Office.DocumentManagement, Version=14.0.0.0, Culture=neutral, PublicKeyToken=71e9bce111e9429c</Assembly>
-    <Class>Microsoft.Office.DocumentManagement.Internal.DocIdHandler</Class>
-    <Data/>
-    <Filter/>
-  </Receiver>
-  <Receiver>
-    <Name>Document ID Generator</Name>
-    <Synchronization>Synchronous</Synchronization>
-    <Type>10006</Type>
-    <SequenceNumber>1003</SequenceNumber>
-    <Assembly>Microsoft.Office.DocumentManagement, Version=14.0.0.0, Culture=neutral, PublicKeyToken=71e9bce111e9429c</Assembly>
-    <Class>Microsoft.Office.DocumentManagement.Internal.DocIdHandler</Class>
-    <Data/>
-    <Filter/>
-  </Receiver>
-</spe:Receivers>
-</file>
-
-<file path=customXml/item3.xml><?xml version="1.0" encoding="utf-8"?>
 <ct:contentTypeSchema xmlns:ct="http://schemas.microsoft.com/office/2006/metadata/contentType" xmlns:ma="http://schemas.microsoft.com/office/2006/metadata/properties/metaAttributes" ct:_="" ma:_="" ma:contentTypeName="Document" ma:contentTypeID="0x0101000817F0525E77054AB44D3A009C5DF902" ma:contentTypeVersion="8" ma:contentTypeDescription="Create a new document." ma:contentTypeScope="" ma:versionID="8ce7d4e0251d571293bb63c29c5a6556">
   <xsd:schema xmlns:xsd="http://www.w3.org/2001/XMLSchema" xmlns:xs="http://www.w3.org/2001/XMLSchema" xmlns:p="http://schemas.microsoft.com/office/2006/metadata/properties" xmlns:ns2="cdd665a5-4d39-4c80-990a-8a3abca4f55f" xmlns:ns3="69bb1d64-627b-46d8-8606-bdbec649507b" targetNamespace="http://schemas.microsoft.com/office/2006/metadata/properties" ma:root="true" ma:fieldsID="45063f19bd60d0dd0f271ca2ff4cba27" ns2:_="" ns3:_="">
     <xsd:import namespace="cdd665a5-4d39-4c80-990a-8a3abca4f55f"/>
@@ -26567,6 +26261,71 @@
 </ct:contentTypeSchema>
 </file>
 
+<file path=customXml/item2.xml><?xml version="1.0" encoding="utf-8"?>
+<?mso-contentType ?>
+<spe:Receivers xmlns:spe="http://schemas.microsoft.com/sharepoint/events">
+  <Receiver>
+    <Name>Document ID Generator</Name>
+    <Synchronization>Synchronous</Synchronization>
+    <Type>10001</Type>
+    <SequenceNumber>1000</SequenceNumber>
+    <Assembly>Microsoft.Office.DocumentManagement, Version=14.0.0.0, Culture=neutral, PublicKeyToken=71e9bce111e9429c</Assembly>
+    <Class>Microsoft.Office.DocumentManagement.Internal.DocIdHandler</Class>
+    <Data/>
+    <Filter/>
+  </Receiver>
+  <Receiver>
+    <Name>Document ID Generator</Name>
+    <Synchronization>Synchronous</Synchronization>
+    <Type>10002</Type>
+    <SequenceNumber>1001</SequenceNumber>
+    <Assembly>Microsoft.Office.DocumentManagement, Version=14.0.0.0, Culture=neutral, PublicKeyToken=71e9bce111e9429c</Assembly>
+    <Class>Microsoft.Office.DocumentManagement.Internal.DocIdHandler</Class>
+    <Data/>
+    <Filter/>
+  </Receiver>
+  <Receiver>
+    <Name>Document ID Generator</Name>
+    <Synchronization>Synchronous</Synchronization>
+    <Type>10004</Type>
+    <SequenceNumber>1002</SequenceNumber>
+    <Assembly>Microsoft.Office.DocumentManagement, Version=14.0.0.0, Culture=neutral, PublicKeyToken=71e9bce111e9429c</Assembly>
+    <Class>Microsoft.Office.DocumentManagement.Internal.DocIdHandler</Class>
+    <Data/>
+    <Filter/>
+  </Receiver>
+  <Receiver>
+    <Name>Document ID Generator</Name>
+    <Synchronization>Synchronous</Synchronization>
+    <Type>10006</Type>
+    <SequenceNumber>1003</SequenceNumber>
+    <Assembly>Microsoft.Office.DocumentManagement, Version=14.0.0.0, Culture=neutral, PublicKeyToken=71e9bce111e9429c</Assembly>
+    <Class>Microsoft.Office.DocumentManagement.Internal.DocIdHandler</Class>
+    <Data/>
+    <Filter/>
+  </Receiver>
+</spe:Receivers>
+</file>
+
+<file path=customXml/item3.xml><?xml version="1.0" encoding="utf-8"?>
+<p:properties xmlns:p="http://schemas.microsoft.com/office/2006/metadata/properties" xmlns:xsi="http://www.w3.org/2001/XMLSchema-instance" xmlns:pc="http://schemas.microsoft.com/office/infopath/2007/PartnerControls">
+  <documentManagement>
+    <Required_x0020_Delivery_x0020_Date xmlns="69bb1d64-627b-46d8-8606-bdbec649507b" xsi:nil="true"/>
+    <CLIN xmlns="69bb1d64-627b-46d8-8606-bdbec649507b" xsi:nil="true"/>
+    <Delivery_x0020_Date xmlns="69bb1d64-627b-46d8-8606-bdbec649507b" xsi:nil="true"/>
+    <Review_x0020_Date xmlns="69bb1d64-627b-46d8-8606-bdbec649507b" xsi:nil="true"/>
+    <Path xmlns="69bb1d64-627b-46d8-8606-bdbec649507b" xsi:nil="true"/>
+    <Comments xmlns="69bb1d64-627b-46d8-8606-bdbec649507b" xsi:nil="true"/>
+    <No xmlns="69bb1d64-627b-46d8-8606-bdbec649507b" xsi:nil="true"/>
+    <_dlc_DocId xmlns="cdd665a5-4d39-4c80-990a-8a3abca4f55f">657KNE7CTRDA-8545-480</_dlc_DocId>
+    <_dlc_DocIdUrl xmlns="cdd665a5-4d39-4c80-990a-8a3abca4f55f">
+      <Url>http://vaww.oed.portal.va.gov/communities/app_dev/ta/VSAProj/VSAIPT/_layouts/DocIdRedir.aspx?ID=657KNE7CTRDA-8545-480</Url>
+      <Description>657KNE7CTRDA-8545-480</Description>
+    </_dlc_DocIdUrl>
+  </documentManagement>
+</p:properties>
+</file>
+
 <file path=customXml/item4.xml><?xml version="1.0" encoding="utf-8"?>
 <?mso-contentType ?>
 <FormTemplates xmlns="http://schemas.microsoft.com/sharepoint/v3/contenttype/forms">
@@ -26581,25 +26340,6 @@
 </file>
 
 <file path=customXml/itemProps1.xml><?xml version="1.0" encoding="utf-8"?>
-<ds:datastoreItem xmlns:ds="http://schemas.openxmlformats.org/officeDocument/2006/customXml" ds:itemID="{FC4EBFE0-E9DD-44F1-AE7B-7B459A10BA56}">
-  <ds:schemaRefs>
-    <ds:schemaRef ds:uri="http://schemas.microsoft.com/office/2006/metadata/properties"/>
-    <ds:schemaRef ds:uri="http://schemas.microsoft.com/office/infopath/2007/PartnerControls"/>
-    <ds:schemaRef ds:uri="69bb1d64-627b-46d8-8606-bdbec649507b"/>
-    <ds:schemaRef ds:uri="cdd665a5-4d39-4c80-990a-8a3abca4f55f"/>
-  </ds:schemaRefs>
-</ds:datastoreItem>
-</file>
-
-<file path=customXml/itemProps2.xml><?xml version="1.0" encoding="utf-8"?>
-<ds:datastoreItem xmlns:ds="http://schemas.openxmlformats.org/officeDocument/2006/customXml" ds:itemID="{15979D6B-C74A-4722-A87A-F67DF82F3D2F}">
-  <ds:schemaRefs>
-    <ds:schemaRef ds:uri="http://schemas.microsoft.com/sharepoint/events"/>
-  </ds:schemaRefs>
-</ds:datastoreItem>
-</file>
-
-<file path=customXml/itemProps3.xml><?xml version="1.0" encoding="utf-8"?>
 <ds:datastoreItem xmlns:ds="http://schemas.openxmlformats.org/officeDocument/2006/customXml" ds:itemID="{871F49A3-EEB1-48D4-A283-6D011F9BABF5}">
   <ds:schemaRefs>
     <ds:schemaRef ds:uri="http://schemas.microsoft.com/office/2006/metadata/contentType"/>
@@ -26618,6 +26358,25 @@
 </ds:datastoreItem>
 </file>
 
+<file path=customXml/itemProps2.xml><?xml version="1.0" encoding="utf-8"?>
+<ds:datastoreItem xmlns:ds="http://schemas.openxmlformats.org/officeDocument/2006/customXml" ds:itemID="{15979D6B-C74A-4722-A87A-F67DF82F3D2F}">
+  <ds:schemaRefs>
+    <ds:schemaRef ds:uri="http://schemas.microsoft.com/sharepoint/events"/>
+  </ds:schemaRefs>
+</ds:datastoreItem>
+</file>
+
+<file path=customXml/itemProps3.xml><?xml version="1.0" encoding="utf-8"?>
+<ds:datastoreItem xmlns:ds="http://schemas.openxmlformats.org/officeDocument/2006/customXml" ds:itemID="{FC4EBFE0-E9DD-44F1-AE7B-7B459A10BA56}">
+  <ds:schemaRefs>
+    <ds:schemaRef ds:uri="http://schemas.microsoft.com/office/2006/metadata/properties"/>
+    <ds:schemaRef ds:uri="http://schemas.microsoft.com/office/infopath/2007/PartnerControls"/>
+    <ds:schemaRef ds:uri="69bb1d64-627b-46d8-8606-bdbec649507b"/>
+    <ds:schemaRef ds:uri="cdd665a5-4d39-4c80-990a-8a3abca4f55f"/>
+  </ds:schemaRefs>
+</ds:datastoreItem>
+</file>
+
 <file path=customXml/itemProps4.xml><?xml version="1.0" encoding="utf-8"?>
 <ds:datastoreItem xmlns:ds="http://schemas.openxmlformats.org/officeDocument/2006/customXml" ds:itemID="{ABD20C45-C2D2-4481-86B7-AE1311315517}">
   <ds:schemaRefs>
@@ -26627,7 +26386,7 @@
 </file>
 
 <file path=customXml/itemProps5.xml><?xml version="1.0" encoding="utf-8"?>
-<ds:datastoreItem xmlns:ds="http://schemas.openxmlformats.org/officeDocument/2006/customXml" ds:itemID="{7F57DA80-30FB-4B48-A0B6-DC3708CA5FE8}">
+<ds:datastoreItem xmlns:ds="http://schemas.openxmlformats.org/officeDocument/2006/customXml" ds:itemID="{05A5875F-9F31-480F-98C2-DE36A872554A}">
   <ds:schemaRefs>
     <ds:schemaRef ds:uri="http://schemas.openxmlformats.org/officeDocument/2006/bibliography"/>
   </ds:schemaRefs>

</xml_diff>